<commit_message>
up ma nguon va cuon bc
</commit_message>
<xml_diff>
--- a/ktm_220243_nhom10_da21ttc.docx
+++ b/ktm_220243_nhom10_da21ttc.docx
@@ -7091,16 +7091,16 @@
         <w:fldChar w:fldCharType="begin"/>
       </w:r>
       <w:r>
-        <w:instrText xml:space="preserve"> </w:instrText>
-      </w:r>
-      <w:r>
-        <w:instrText xml:space="preserve">INCLUDEPICTURE  </w:instrText>
-      </w:r>
-      <w:r>
-        <w:instrText>"https://logos-download.com/wp-content/uploads/2016/09/Node_logo_NodeJS.png" \* MERGEFORMATINET</w:instrText>
-      </w:r>
-      <w:r>
-        <w:instrText xml:space="preserve"> </w:instrText>
+        <w:instrText xml:space="preserve"> INCLUDEPICTURE  "https://logos-download.com/wp-content/uploads/2016/09/Node_logo_NodeJS.png" \* MERGEFORMATINET </w:instrText>
+      </w:r>
+      <w:r>
+        <w:fldChar w:fldCharType="separate"/>
+      </w:r>
+      <w:r>
+        <w:fldChar w:fldCharType="begin"/>
+      </w:r>
+      <w:r>
+        <w:instrText xml:space="preserve"> INCLUDEPICTURE  "https://logos-download.com/wp-content/uploads/2016/09/Node_logo_NodeJS.png" \* MERGEFORMATINET </w:instrText>
       </w:r>
       <w:r>
         <w:fldChar w:fldCharType="separate"/>
@@ -7126,7 +7126,7 @@
             <v:path o:extrusionok="f" gradientshapeok="t" o:connecttype="rect"/>
             <o:lock v:ext="edit" aspectratio="t"/>
           </v:shapetype>
-          <v:shape id="_x0000_i1025" type="#_x0000_t75" alt="Node (Node.JS) – Logos Download" style="width:231.55pt;height:141.7pt">
+          <v:shape id="_x0000_i1025" type="#_x0000_t75" alt="Node (Node.JS) – Logos Download" style="width:231.45pt;height:141.65pt">
             <v:imagedata r:id="rId10" r:href="rId11"/>
           </v:shape>
         </w:pict>
@@ -7155,6 +7155,9 @@
       <w:r>
         <w:fldChar w:fldCharType="end"/>
       </w:r>
+      <w:r>
+        <w:fldChar w:fldCharType="end"/>
+      </w:r>
     </w:p>
     <w:p>
       <w:pPr>
@@ -7320,20 +7323,23 @@
         <w:fldChar w:fldCharType="begin"/>
       </w:r>
       <w:r>
-        <w:instrText xml:space="preserve"> </w:instrText>
-      </w:r>
-      <w:r>
-        <w:instrText>INCLUDEPICTURE  "https://topdev.vn/blog/wp-content/uploads/2019/04/ung-dung-cua-nodejs.jpg" \* MERGEFORMATINET</w:instrText>
-      </w:r>
-      <w:r>
-        <w:instrText xml:space="preserve"> </w:instrText>
+        <w:instrText xml:space="preserve"> INCLUDEPICTURE  "https://topdev.vn/blog/wp-content/uploads/2019/04/ung-dung-cua-nodejs.jpg" \* MERGEFORMATINET </w:instrText>
       </w:r>
       <w:r>
         <w:fldChar w:fldCharType="separate"/>
       </w:r>
       <w:r>
+        <w:fldChar w:fldCharType="begin"/>
+      </w:r>
+      <w:r>
+        <w:instrText xml:space="preserve"> INCLUDEPICTURE  "https://topdev.vn/blog/wp-content/uploads/2019/04/ung-dung-cua-nodejs.jpg" \* MERGEFORMATINET </w:instrText>
+      </w:r>
+      <w:r>
+        <w:fldChar w:fldCharType="separate"/>
+      </w:r>
+      <w:r>
         <w:pict w14:anchorId="6F14A837">
-          <v:shape id="_x0000_i1026" type="#_x0000_t75" alt="Ứng dụng của NodeJS" style="width:269.55pt;height:171.05pt">
+          <v:shape id="_x0000_i1026" type="#_x0000_t75" alt="Ứng dụng của NodeJS" style="width:269.75pt;height:171.1pt">
             <v:imagedata r:id="rId12" r:href="rId13"/>
           </v:shape>
         </w:pict>
@@ -7362,6 +7368,9 @@
       <w:r>
         <w:fldChar w:fldCharType="end"/>
       </w:r>
+      <w:r>
+        <w:fldChar w:fldCharType="end"/>
+      </w:r>
     </w:p>
     <w:p>
       <w:pPr>
@@ -7723,26 +7732,29 @@
         <w:fldChar w:fldCharType="begin"/>
       </w:r>
       <w:r>
-        <w:instrText xml:space="preserve"> </w:instrText>
-      </w:r>
-      <w:r>
-        <w:instrText>I</w:instrText>
-      </w:r>
-      <w:r>
-        <w:instrText>NCLUDEPICTURE  "https://www.tpisoftware.com/tpu/File/onlineResource/articles/1650/titlePageImg.jpg" \* MERGEFORMATINET</w:instrText>
-      </w:r>
-      <w:r>
-        <w:instrText xml:space="preserve"> </w:instrText>
+        <w:instrText xml:space="preserve"> INCLUDEPICTURE  "https://www.tpisoftware.com/tpu/File/onlineResource/articles/1650/titlePageImg.jpg" \* MERGEFORMATINET </w:instrText>
       </w:r>
       <w:r>
         <w:fldChar w:fldCharType="separate"/>
       </w:r>
       <w:r>
+        <w:fldChar w:fldCharType="begin"/>
+      </w:r>
+      <w:r>
+        <w:instrText xml:space="preserve"> INCLUDEPICTURE  "https://www.tpisoftware.com/tpu/File/onlineResource/articles/1650/titlePageImg.jpg" \* MERGEFORMATINET </w:instrText>
+      </w:r>
+      <w:r>
+        <w:fldChar w:fldCharType="separate"/>
+      </w:r>
+      <w:r>
         <w:pict w14:anchorId="42ABF6FA">
-          <v:shape id="_x0000_i1027" type="#_x0000_t75" alt="MongoDB 簡介" style="width:348.5pt;height:129.6pt">
+          <v:shape id="_x0000_i1027" type="#_x0000_t75" alt="MongoDB 簡介" style="width:348.3pt;height:129.5pt">
             <v:imagedata r:id="rId14" r:href="rId15"/>
           </v:shape>
         </w:pict>
+      </w:r>
+      <w:r>
+        <w:fldChar w:fldCharType="end"/>
       </w:r>
       <w:r>
         <w:fldChar w:fldCharType="end"/>
@@ -8595,16 +8607,16 @@
         <w:fldChar w:fldCharType="begin"/>
       </w:r>
       <w:r>
-        <w:instrText xml:space="preserve"> </w:instrText>
-      </w:r>
-      <w:r>
-        <w:instrText>INCLUDEPICTURE  "https://th.bing.com/th/id/OIP.CiVW0IQDeLIYO8uXrd-8dwHaF2?rs=1&amp;</w:instrText>
-      </w:r>
-      <w:r>
-        <w:instrText>pid=ImgDetMain" \* MERGEFORMATINET</w:instrText>
-      </w:r>
-      <w:r>
-        <w:instrText xml:space="preserve"> </w:instrText>
+        <w:instrText xml:space="preserve"> INCLUDEPICTURE  "https://th.bing.com/th/id/OIP.CiVW0IQDeLIYO8uXrd-8dwHaF2?rs=1&amp;pid=ImgDetMain" \* MERGEFORMATINET </w:instrText>
+      </w:r>
+      <w:r>
+        <w:fldChar w:fldCharType="separate"/>
+      </w:r>
+      <w:r>
+        <w:fldChar w:fldCharType="begin"/>
+      </w:r>
+      <w:r>
+        <w:instrText xml:space="preserve"> INCLUDEPICTURE  "https://th.bing.com/th/id/OIP.CiVW0IQDeLIYO8uXrd-8dwHaF2?rs=1&amp;pid=ImgDetMain" \* MERGEFORMATINET </w:instrText>
       </w:r>
       <w:r>
         <w:fldChar w:fldCharType="separate"/>
@@ -8640,6 +8652,9 @@
       <w:r>
         <w:fldChar w:fldCharType="end"/>
       </w:r>
+      <w:r>
+        <w:fldChar w:fldCharType="end"/>
+      </w:r>
     </w:p>
     <w:p>
       <w:pPr>
@@ -8800,26 +8815,29 @@
         <w:fldChar w:fldCharType="begin"/>
       </w:r>
       <w:r>
-        <w:instrText xml:space="preserve"> </w:instrText>
-      </w:r>
-      <w:r>
-        <w:instrText>INCLUDEPICTUR</w:instrText>
-      </w:r>
-      <w:r>
-        <w:instrText>E  "https://topdev.vn/blog/wp-content/uploads/2019/04/restful-rest-diagram-api.jpg" \* MERGEFORMATINET</w:instrText>
-      </w:r>
-      <w:r>
-        <w:instrText xml:space="preserve"> </w:instrText>
+        <w:instrText xml:space="preserve"> INCLUDEPICTURE  "https://topdev.vn/blog/wp-content/uploads/2019/04/restful-rest-diagram-api.jpg" \* MERGEFORMATINET </w:instrText>
       </w:r>
       <w:r>
         <w:fldChar w:fldCharType="separate"/>
       </w:r>
       <w:r>
+        <w:fldChar w:fldCharType="begin"/>
+      </w:r>
+      <w:r>
+        <w:instrText xml:space="preserve"> INCLUDEPICTURE  "https://topdev.vn/blog/wp-content/uploads/2019/04/restful-rest-diagram-api.jpg" \* MERGEFORMATINET </w:instrText>
+      </w:r>
+      <w:r>
+        <w:fldChar w:fldCharType="separate"/>
+      </w:r>
+      <w:r>
         <w:pict w14:anchorId="670B81BB">
-          <v:shape id="_x0000_i1029" type="#_x0000_t75" style="width:425.1pt;height:152.65pt">
+          <v:shape id="_x0000_i1029" type="#_x0000_t75" style="width:425.45pt;height:152.9pt">
             <v:imagedata r:id="rId20" r:href="rId21"/>
           </v:shape>
         </w:pict>
+      </w:r>
+      <w:r>
+        <w:fldChar w:fldCharType="end"/>
       </w:r>
       <w:r>
         <w:fldChar w:fldCharType="end"/>
@@ -9148,23 +9166,29 @@
         <w:fldChar w:fldCharType="begin"/>
       </w:r>
       <w:r>
-        <w:instrText xml:space="preserve"> </w:instrText>
-      </w:r>
-      <w:r>
-        <w:instrText>INCLUDEPICTURE  "https://oneteamsolutions.in/blogoneteam/wp-content/uploads/2020/05/REACT-JS-KOCHI.png" \* MERGEFORMATINET</w:instrText>
-      </w:r>
-      <w:r>
-        <w:instrText xml:space="preserve"> </w:instrText>
+        <w:instrText xml:space="preserve"> INCLUDEPICTURE  "https://oneteamsolutions.in/blogoneteam/wp-content/uploads/2020/05/REACT-JS-KOCHI.png" \* MERGEFORMATINET </w:instrText>
       </w:r>
       <w:r>
         <w:fldChar w:fldCharType="separate"/>
       </w:r>
       <w:r>
+        <w:fldChar w:fldCharType="begin"/>
+      </w:r>
+      <w:r>
+        <w:instrText xml:space="preserve"> INCLUDEPICTURE  "https://oneteamsolutions.in/blogoneteam/wp-content/uploads/2020/05/REACT-JS-KOCHI.png" \* MERGEFORMATINET </w:instrText>
+      </w:r>
+      <w:r>
+        <w:fldChar w:fldCharType="separate"/>
+      </w:r>
+      <w:r>
         <w:pict w14:anchorId="57197EC5">
-          <v:shape id="_x0000_i1030" type="#_x0000_t75" alt="Best ReactJS Course &amp;Certification in Cochin | Get Started with React ..." style="width:214.85pt;height:164.15pt">
+          <v:shape id="_x0000_i1030" type="#_x0000_t75" alt="Best ReactJS Course &amp;Certification in Cochin | Get Started with React ..." style="width:214.6pt;height:164.1pt">
             <v:imagedata r:id="rId22" r:href="rId23"/>
           </v:shape>
         </w:pict>
+      </w:r>
+      <w:r>
+        <w:fldChar w:fldCharType="end"/>
       </w:r>
       <w:r>
         <w:fldChar w:fldCharType="end"/>
@@ -11803,7 +11827,6 @@
           <w:lang w:val="vi-VN"/>
         </w:rPr>
       </w:pPr>
-      <w:bookmarkStart w:id="67" w:name="_GoBack"/>
       <w:r>
         <w:rPr>
           <w:noProof/>
@@ -11850,31 +11873,36 @@
           </wp:inline>
         </w:drawing>
       </w:r>
-      <w:bookmarkEnd w:id="67"/>
+    </w:p>
+    <w:p>
+      <w:pPr>
+        <w:rPr>
+          <w:rFonts w:eastAsiaTheme="majorEastAsia" w:cstheme="majorBidi"/>
+          <w:b/>
+          <w:iCs/>
+          <w:color w:val="000000" w:themeColor="text1"/>
+        </w:rPr>
+      </w:pPr>
+      <w:bookmarkStart w:id="67" w:name="_Toc183954423"/>
+      <w:r>
+        <w:br w:type="page"/>
+      </w:r>
     </w:p>
     <w:p>
       <w:pPr>
         <w:pStyle w:val="Heading4"/>
         <w:ind w:left="862" w:hanging="862"/>
       </w:pPr>
-      <w:bookmarkStart w:id="68" w:name="_Toc183954423"/>
-      <w:r>
-        <w:t>Danh sách các thực thể và mối kết hợp</w:t>
-      </w:r>
-      <w:bookmarkEnd w:id="68"/>
-    </w:p>
-    <w:p>
+      <w:r>
+        <w:lastRenderedPageBreak/>
+        <w:t xml:space="preserve">Danh sách các </w:t>
+      </w:r>
+      <w:bookmarkEnd w:id="67"/>
       <w:r>
         <w:rPr>
           <w:lang w:val="vi-VN"/>
         </w:rPr>
         <w:t>Collection</w:t>
-      </w:r>
-      <w:r>
-        <w:t xml:space="preserve"> </w:t>
-      </w:r>
-      <w:r>
-        <w:t>danh mục sản phẩm</w:t>
       </w:r>
     </w:p>
     <w:tbl>
@@ -11884,6 +11912,1093 @@
         <w:tblLook w:val="04A0" w:firstRow="1" w:lastRow="0" w:firstColumn="1" w:lastColumn="0" w:noHBand="0" w:noVBand="1"/>
       </w:tblPr>
       <w:tblGrid>
+        <w:gridCol w:w="625"/>
+        <w:gridCol w:w="2880"/>
+        <w:gridCol w:w="3290"/>
+        <w:gridCol w:w="2266"/>
+      </w:tblGrid>
+      <w:tr>
+        <w:tc>
+          <w:tcPr>
+            <w:tcW w:w="625" w:type="dxa"/>
+          </w:tcPr>
+          <w:p>
+            <w:pPr>
+              <w:pStyle w:val="Heading4"/>
+              <w:numPr>
+                <w:ilvl w:val="0"/>
+                <w:numId w:val="0"/>
+              </w:numPr>
+              <w:outlineLvl w:val="3"/>
+            </w:pPr>
+          </w:p>
+        </w:tc>
+        <w:tc>
+          <w:tcPr>
+            <w:tcW w:w="2880" w:type="dxa"/>
+          </w:tcPr>
+          <w:p>
+            <w:pPr>
+              <w:pStyle w:val="Heading4"/>
+              <w:numPr>
+                <w:ilvl w:val="0"/>
+                <w:numId w:val="0"/>
+              </w:numPr>
+              <w:outlineLvl w:val="3"/>
+            </w:pPr>
+          </w:p>
+        </w:tc>
+        <w:tc>
+          <w:tcPr>
+            <w:tcW w:w="3290" w:type="dxa"/>
+          </w:tcPr>
+          <w:p>
+            <w:pPr>
+              <w:pStyle w:val="Heading4"/>
+              <w:numPr>
+                <w:ilvl w:val="0"/>
+                <w:numId w:val="0"/>
+              </w:numPr>
+              <w:outlineLvl w:val="3"/>
+            </w:pPr>
+          </w:p>
+        </w:tc>
+        <w:tc>
+          <w:tcPr>
+            <w:tcW w:w="2266" w:type="dxa"/>
+          </w:tcPr>
+          <w:p>
+            <w:pPr>
+              <w:pStyle w:val="Heading4"/>
+              <w:numPr>
+                <w:ilvl w:val="0"/>
+                <w:numId w:val="0"/>
+              </w:numPr>
+              <w:outlineLvl w:val="3"/>
+            </w:pPr>
+          </w:p>
+        </w:tc>
+      </w:tr>
+      <w:tr>
+        <w:tc>
+          <w:tcPr>
+            <w:tcW w:w="625" w:type="dxa"/>
+          </w:tcPr>
+          <w:p>
+            <w:pPr>
+              <w:pStyle w:val="Heading4"/>
+              <w:numPr>
+                <w:ilvl w:val="0"/>
+                <w:numId w:val="0"/>
+              </w:numPr>
+              <w:outlineLvl w:val="3"/>
+            </w:pPr>
+          </w:p>
+        </w:tc>
+        <w:tc>
+          <w:tcPr>
+            <w:tcW w:w="2880" w:type="dxa"/>
+          </w:tcPr>
+          <w:p>
+            <w:pPr>
+              <w:pStyle w:val="Heading4"/>
+              <w:numPr>
+                <w:ilvl w:val="0"/>
+                <w:numId w:val="0"/>
+              </w:numPr>
+              <w:outlineLvl w:val="3"/>
+            </w:pPr>
+          </w:p>
+        </w:tc>
+        <w:tc>
+          <w:tcPr>
+            <w:tcW w:w="3290" w:type="dxa"/>
+          </w:tcPr>
+          <w:p>
+            <w:pPr>
+              <w:pStyle w:val="Heading4"/>
+              <w:numPr>
+                <w:ilvl w:val="0"/>
+                <w:numId w:val="0"/>
+              </w:numPr>
+              <w:outlineLvl w:val="3"/>
+            </w:pPr>
+          </w:p>
+        </w:tc>
+        <w:tc>
+          <w:tcPr>
+            <w:tcW w:w="2266" w:type="dxa"/>
+          </w:tcPr>
+          <w:p>
+            <w:pPr>
+              <w:pStyle w:val="Heading4"/>
+              <w:numPr>
+                <w:ilvl w:val="0"/>
+                <w:numId w:val="0"/>
+              </w:numPr>
+              <w:outlineLvl w:val="3"/>
+            </w:pPr>
+          </w:p>
+        </w:tc>
+      </w:tr>
+      <w:tr>
+        <w:tc>
+          <w:tcPr>
+            <w:tcW w:w="625" w:type="dxa"/>
+          </w:tcPr>
+          <w:p>
+            <w:pPr>
+              <w:pStyle w:val="Heading4"/>
+              <w:numPr>
+                <w:ilvl w:val="0"/>
+                <w:numId w:val="0"/>
+              </w:numPr>
+              <w:outlineLvl w:val="3"/>
+            </w:pPr>
+          </w:p>
+        </w:tc>
+        <w:tc>
+          <w:tcPr>
+            <w:tcW w:w="2880" w:type="dxa"/>
+          </w:tcPr>
+          <w:p>
+            <w:pPr>
+              <w:pStyle w:val="Heading4"/>
+              <w:numPr>
+                <w:ilvl w:val="0"/>
+                <w:numId w:val="0"/>
+              </w:numPr>
+              <w:outlineLvl w:val="3"/>
+            </w:pPr>
+          </w:p>
+        </w:tc>
+        <w:tc>
+          <w:tcPr>
+            <w:tcW w:w="3290" w:type="dxa"/>
+          </w:tcPr>
+          <w:p>
+            <w:pPr>
+              <w:pStyle w:val="Heading4"/>
+              <w:numPr>
+                <w:ilvl w:val="0"/>
+                <w:numId w:val="0"/>
+              </w:numPr>
+              <w:outlineLvl w:val="3"/>
+            </w:pPr>
+          </w:p>
+        </w:tc>
+        <w:tc>
+          <w:tcPr>
+            <w:tcW w:w="2266" w:type="dxa"/>
+          </w:tcPr>
+          <w:p>
+            <w:pPr>
+              <w:pStyle w:val="Heading4"/>
+              <w:numPr>
+                <w:ilvl w:val="0"/>
+                <w:numId w:val="0"/>
+              </w:numPr>
+              <w:outlineLvl w:val="3"/>
+            </w:pPr>
+          </w:p>
+        </w:tc>
+      </w:tr>
+      <w:tr>
+        <w:tc>
+          <w:tcPr>
+            <w:tcW w:w="625" w:type="dxa"/>
+          </w:tcPr>
+          <w:p>
+            <w:pPr>
+              <w:pStyle w:val="Heading4"/>
+              <w:numPr>
+                <w:ilvl w:val="0"/>
+                <w:numId w:val="0"/>
+              </w:numPr>
+              <w:outlineLvl w:val="3"/>
+            </w:pPr>
+          </w:p>
+        </w:tc>
+        <w:tc>
+          <w:tcPr>
+            <w:tcW w:w="2880" w:type="dxa"/>
+          </w:tcPr>
+          <w:p>
+            <w:pPr>
+              <w:pStyle w:val="Heading4"/>
+              <w:numPr>
+                <w:ilvl w:val="0"/>
+                <w:numId w:val="0"/>
+              </w:numPr>
+              <w:outlineLvl w:val="3"/>
+            </w:pPr>
+          </w:p>
+        </w:tc>
+        <w:tc>
+          <w:tcPr>
+            <w:tcW w:w="3290" w:type="dxa"/>
+          </w:tcPr>
+          <w:p>
+            <w:pPr>
+              <w:pStyle w:val="Heading4"/>
+              <w:numPr>
+                <w:ilvl w:val="0"/>
+                <w:numId w:val="0"/>
+              </w:numPr>
+              <w:outlineLvl w:val="3"/>
+            </w:pPr>
+          </w:p>
+        </w:tc>
+        <w:tc>
+          <w:tcPr>
+            <w:tcW w:w="2266" w:type="dxa"/>
+          </w:tcPr>
+          <w:p>
+            <w:pPr>
+              <w:pStyle w:val="Heading4"/>
+              <w:numPr>
+                <w:ilvl w:val="0"/>
+                <w:numId w:val="0"/>
+              </w:numPr>
+              <w:outlineLvl w:val="3"/>
+            </w:pPr>
+          </w:p>
+        </w:tc>
+      </w:tr>
+    </w:tbl>
+    <w:p>
+      <w:pPr>
+        <w:pStyle w:val="Heading4"/>
+        <w:numPr>
+          <w:ilvl w:val="0"/>
+          <w:numId w:val="0"/>
+        </w:numPr>
+        <w:rPr>
+          <w:lang w:val="vi-VN"/>
+        </w:rPr>
+      </w:pPr>
+      <w:r>
+        <w:rPr>
+          <w:lang w:val="vi-VN"/>
+        </w:rPr>
+        <w:t>Cấu trúc</w:t>
+      </w:r>
+    </w:p>
+    <w:p>
+      <w:pPr>
+        <w:rPr>
+          <w:b/>
+        </w:rPr>
+      </w:pPr>
+      <w:r>
+        <w:rPr>
+          <w:b/>
+          <w:lang w:val="vi-VN"/>
+        </w:rPr>
+        <w:t>Collection</w:t>
+      </w:r>
+      <w:r>
+        <w:rPr>
+          <w:b/>
+        </w:rPr>
+        <w:t xml:space="preserve"> danh mục sản phẩm</w:t>
+      </w:r>
+    </w:p>
+    <w:p>
+      <w:r>
+        <w:t>{</w:t>
+      </w:r>
+    </w:p>
+    <w:p>
+      <w:r>
+        <w:t xml:space="preserve">  "_id": ObjectId("..."),</w:t>
+      </w:r>
+    </w:p>
+    <w:p>
+      <w:r>
+        <w:t xml:space="preserve">  "ten_danh_muc": "string",</w:t>
+      </w:r>
+    </w:p>
+    <w:p>
+      <w:r>
+        <w:t xml:space="preserve">  "mo_ta": "string"</w:t>
+      </w:r>
+    </w:p>
+    <w:p>
+      <w:r>
+        <w:t>}</w:t>
+      </w:r>
+    </w:p>
+    <w:p>
+      <w:pPr>
+        <w:jc w:val="center"/>
+        <w:rPr>
+          <w:rFonts w:cs="Times New Roman"/>
+          <w:szCs w:val="26"/>
+        </w:rPr>
+      </w:pPr>
+    </w:p>
+    <w:p>
+      <w:pPr>
+        <w:rPr>
+          <w:b/>
+          <w:lang w:val="vi-VN"/>
+        </w:rPr>
+      </w:pPr>
+      <w:r>
+        <w:rPr>
+          <w:b/>
+          <w:lang w:val="vi-VN"/>
+        </w:rPr>
+        <w:t>Collection</w:t>
+      </w:r>
+      <w:r>
+        <w:rPr>
+          <w:b/>
+        </w:rPr>
+        <w:t xml:space="preserve"> sản phẩm</w:t>
+      </w:r>
+    </w:p>
+    <w:p>
+      <w:r>
+        <w:t>{</w:t>
+      </w:r>
+    </w:p>
+    <w:p>
+      <w:r>
+        <w:t xml:space="preserve">  "_id": ObjectId("..."),</w:t>
+      </w:r>
+    </w:p>
+    <w:p>
+      <w:r>
+        <w:t xml:space="preserve">  "ten_san_pham": "string",</w:t>
+      </w:r>
+    </w:p>
+    <w:p>
+      <w:r>
+        <w:t xml:space="preserve">  "mo_ta": "string",</w:t>
+      </w:r>
+    </w:p>
+    <w:p>
+      <w:r>
+        <w:t xml:space="preserve">  "gia": Number,</w:t>
+      </w:r>
+    </w:p>
+    <w:p>
+      <w:r>
+        <w:t xml:space="preserve">  "hinh_anh": "string",</w:t>
+      </w:r>
+    </w:p>
+    <w:p>
+      <w:r>
+        <w:t xml:space="preserve">  "trang_thai": "string", // Ví dụ: "Còn hàng", "Hết hàng"</w:t>
+      </w:r>
+    </w:p>
+    <w:p>
+      <w:r>
+        <w:t xml:space="preserve">  "id_danh_muc": ObjectId("..."),</w:t>
+      </w:r>
+    </w:p>
+    <w:p>
+      <w:r>
+        <w:t xml:space="preserve">  "id_hang_san_xuat": ObjectId("...")</w:t>
+      </w:r>
+    </w:p>
+    <w:p>
+      <w:r>
+        <w:t>}</w:t>
+      </w:r>
+    </w:p>
+    <w:p>
+      <w:pPr>
+        <w:jc w:val="center"/>
+        <w:rPr>
+          <w:rFonts w:cs="Times New Roman"/>
+          <w:szCs w:val="26"/>
+        </w:rPr>
+      </w:pPr>
+    </w:p>
+    <w:p>
+      <w:pPr>
+        <w:rPr>
+          <w:b/>
+        </w:rPr>
+      </w:pPr>
+      <w:r>
+        <w:rPr>
+          <w:b/>
+          <w:lang w:val="vi-VN"/>
+        </w:rPr>
+        <w:t>Collection</w:t>
+      </w:r>
+      <w:r>
+        <w:rPr>
+          <w:b/>
+        </w:rPr>
+        <w:t xml:space="preserve">  đơn hàng</w:t>
+      </w:r>
+    </w:p>
+    <w:p>
+      <w:r>
+        <w:t>{</w:t>
+      </w:r>
+    </w:p>
+    <w:p>
+      <w:r>
+        <w:lastRenderedPageBreak/>
+        <w:t xml:space="preserve">  "_id": ObjectId("..."),</w:t>
+      </w:r>
+    </w:p>
+    <w:p>
+      <w:r>
+        <w:t xml:space="preserve">  "id_nguoi_dung": ObjectId("..."),</w:t>
+      </w:r>
+    </w:p>
+    <w:p>
+      <w:r>
+        <w:t xml:space="preserve">  "san_pham": [</w:t>
+      </w:r>
+    </w:p>
+    <w:p>
+      <w:r>
+        <w:t xml:space="preserve">    {</w:t>
+      </w:r>
+    </w:p>
+    <w:p>
+      <w:r>
+        <w:t xml:space="preserve">      "id_san_pham": ObjectId("..."),</w:t>
+      </w:r>
+    </w:p>
+    <w:p>
+      <w:r>
+        <w:t xml:space="preserve">      "so_luong": Number,</w:t>
+      </w:r>
+    </w:p>
+    <w:p>
+      <w:r>
+        <w:t xml:space="preserve">      "gia": Number</w:t>
+      </w:r>
+    </w:p>
+    <w:p>
+      <w:r>
+        <w:t xml:space="preserve">    }</w:t>
+      </w:r>
+    </w:p>
+    <w:p>
+      <w:r>
+        <w:t xml:space="preserve">  ],</w:t>
+      </w:r>
+    </w:p>
+    <w:p>
+      <w:r>
+        <w:t xml:space="preserve">  "tong_tien": Number,</w:t>
+      </w:r>
+    </w:p>
+    <w:p>
+      <w:r>
+        <w:t xml:space="preserve">  "trang_thai": "string", // "Đang xử lý", "Đã giao", "Hủy"</w:t>
+      </w:r>
+    </w:p>
+    <w:p>
+      <w:r>
+        <w:t xml:space="preserve">  "ngay_dat_hang": ISODate("..."),</w:t>
+      </w:r>
+    </w:p>
+    <w:p>
+      <w:r>
+        <w:t xml:space="preserve">  "ghi_chu": "string"</w:t>
+      </w:r>
+    </w:p>
+    <w:p>
+      <w:r>
+        <w:t>}</w:t>
+      </w:r>
+    </w:p>
+    <w:p>
+      <w:pPr>
+        <w:rPr>
+          <w:b/>
+          <w:lang w:val="vi-VN"/>
+        </w:rPr>
+      </w:pPr>
+    </w:p>
+    <w:p>
+      <w:pPr>
+        <w:rPr>
+          <w:b/>
+          <w:lang w:val="vi-VN"/>
+        </w:rPr>
+      </w:pPr>
+      <w:r>
+        <w:rPr>
+          <w:b/>
+          <w:lang w:val="vi-VN"/>
+        </w:rPr>
+        <w:t>Collection</w:t>
+      </w:r>
+      <w:r>
+        <w:rPr>
+          <w:b/>
+        </w:rPr>
+        <w:t xml:space="preserve"> </w:t>
+      </w:r>
+      <w:r>
+        <w:rPr>
+          <w:b/>
+          <w:lang w:val="vi-VN"/>
+        </w:rPr>
+        <w:t>giỏ hàng</w:t>
+      </w:r>
+    </w:p>
+    <w:p>
+      <w:pPr>
+        <w:rPr>
+          <w:lang w:val="vi-VN"/>
+        </w:rPr>
+      </w:pPr>
+      <w:r>
+        <w:rPr>
+          <w:lang w:val="vi-VN"/>
+        </w:rPr>
+        <w:t>{</w:t>
+      </w:r>
+    </w:p>
+    <w:p>
+      <w:pPr>
+        <w:rPr>
+          <w:lang w:val="vi-VN"/>
+        </w:rPr>
+      </w:pPr>
+      <w:r>
+        <w:rPr>
+          <w:lang w:val="vi-VN"/>
+        </w:rPr>
+        <w:t xml:space="preserve">  "_id": ObjectId("..."),</w:t>
+      </w:r>
+    </w:p>
+    <w:p>
+      <w:pPr>
+        <w:rPr>
+          <w:lang w:val="vi-VN"/>
+        </w:rPr>
+      </w:pPr>
+      <w:r>
+        <w:rPr>
+          <w:lang w:val="vi-VN"/>
+        </w:rPr>
+        <w:t xml:space="preserve">  "id_nguoi_dung": ObjectId("..."),</w:t>
+      </w:r>
+    </w:p>
+    <w:p>
+      <w:pPr>
+        <w:rPr>
+          <w:lang w:val="vi-VN"/>
+        </w:rPr>
+      </w:pPr>
+      <w:r>
+        <w:rPr>
+          <w:lang w:val="vi-VN"/>
+        </w:rPr>
+        <w:t xml:space="preserve">  "san_pham": [</w:t>
+      </w:r>
+    </w:p>
+    <w:p>
+      <w:pPr>
+        <w:rPr>
+          <w:lang w:val="vi-VN"/>
+        </w:rPr>
+      </w:pPr>
+      <w:r>
+        <w:rPr>
+          <w:lang w:val="vi-VN"/>
+        </w:rPr>
+        <w:t xml:space="preserve">    {</w:t>
+      </w:r>
+    </w:p>
+    <w:p>
+      <w:pPr>
+        <w:rPr>
+          <w:lang w:val="vi-VN"/>
+        </w:rPr>
+      </w:pPr>
+      <w:r>
+        <w:rPr>
+          <w:lang w:val="vi-VN"/>
+        </w:rPr>
+        <w:t xml:space="preserve">      "id_san_pham": ObjectId("..."),</w:t>
+      </w:r>
+    </w:p>
+    <w:p>
+      <w:pPr>
+        <w:rPr>
+          <w:lang w:val="vi-VN"/>
+        </w:rPr>
+      </w:pPr>
+      <w:r>
+        <w:rPr>
+          <w:lang w:val="vi-VN"/>
+        </w:rPr>
+        <w:t xml:space="preserve">      "so_luong": Number</w:t>
+      </w:r>
+    </w:p>
+    <w:p>
+      <w:pPr>
+        <w:rPr>
+          <w:lang w:val="vi-VN"/>
+        </w:rPr>
+      </w:pPr>
+      <w:r>
+        <w:rPr>
+          <w:lang w:val="vi-VN"/>
+        </w:rPr>
+        <w:t xml:space="preserve">    }</w:t>
+      </w:r>
+    </w:p>
+    <w:p>
+      <w:pPr>
+        <w:rPr>
+          <w:lang w:val="vi-VN"/>
+        </w:rPr>
+      </w:pPr>
+      <w:r>
+        <w:rPr>
+          <w:lang w:val="vi-VN"/>
+        </w:rPr>
+        <w:t xml:space="preserve">  ],</w:t>
+      </w:r>
+    </w:p>
+    <w:p>
+      <w:pPr>
+        <w:rPr>
+          <w:lang w:val="vi-VN"/>
+        </w:rPr>
+      </w:pPr>
+      <w:r>
+        <w:rPr>
+          <w:lang w:val="vi-VN"/>
+        </w:rPr>
+        <w:t xml:space="preserve">  "tong_tien": Number,</w:t>
+      </w:r>
+    </w:p>
+    <w:p>
+      <w:pPr>
+        <w:rPr>
+          <w:lang w:val="vi-VN"/>
+        </w:rPr>
+      </w:pPr>
+      <w:r>
+        <w:rPr>
+          <w:lang w:val="vi-VN"/>
+        </w:rPr>
+        <w:t xml:space="preserve">  "ngay_cap_nhat": ISODate("...")</w:t>
+      </w:r>
+    </w:p>
+    <w:p>
+      <w:pPr>
+        <w:rPr>
+          <w:lang w:val="vi-VN"/>
+        </w:rPr>
+      </w:pPr>
+      <w:r>
+        <w:rPr>
+          <w:lang w:val="vi-VN"/>
+        </w:rPr>
+        <w:t>}</w:t>
+      </w:r>
+    </w:p>
+    <w:p>
+      <w:pPr>
+        <w:rPr>
+          <w:rFonts w:cs="Times New Roman"/>
+          <w:szCs w:val="26"/>
+        </w:rPr>
+      </w:pPr>
+    </w:p>
+    <w:p>
+      <w:pPr>
+        <w:rPr>
+          <w:b/>
+        </w:rPr>
+      </w:pPr>
+      <w:r>
+        <w:rPr>
+          <w:b/>
+          <w:lang w:val="vi-VN"/>
+        </w:rPr>
+        <w:t>Collection</w:t>
+      </w:r>
+      <w:r>
+        <w:rPr>
+          <w:b/>
+        </w:rPr>
+        <w:t xml:space="preserve"> người dùng</w:t>
+      </w:r>
+    </w:p>
+    <w:p>
+      <w:r>
+        <w:lastRenderedPageBreak/>
+        <w:t>{</w:t>
+      </w:r>
+    </w:p>
+    <w:p>
+      <w:r>
+        <w:t xml:space="preserve">  "_id": ObjectId("..."),</w:t>
+      </w:r>
+    </w:p>
+    <w:p>
+      <w:r>
+        <w:t xml:space="preserve">  "ten_dang_nhap": "string",</w:t>
+      </w:r>
+    </w:p>
+    <w:p>
+      <w:r>
+        <w:t xml:space="preserve">  "mat_khau": "string",</w:t>
+      </w:r>
+    </w:p>
+    <w:p>
+      <w:r>
+        <w:t xml:space="preserve">  "email": "string",</w:t>
+      </w:r>
+    </w:p>
+    <w:p>
+      <w:r>
+        <w:t xml:space="preserve">  "sdt": "string",</w:t>
+      </w:r>
+    </w:p>
+    <w:p>
+      <w:r>
+        <w:t xml:space="preserve">  "dia_chi": "string",</w:t>
+      </w:r>
+    </w:p>
+    <w:p>
+      <w:r>
+        <w:t xml:space="preserve">  "role": "string", // "user", "admin"</w:t>
+      </w:r>
+    </w:p>
+    <w:p>
+      <w:r>
+        <w:t xml:space="preserve">  "createdAt": ISODate("...")</w:t>
+      </w:r>
+    </w:p>
+    <w:p>
+      <w:r>
+        <w:t>}</w:t>
+      </w:r>
+    </w:p>
+    <w:p>
+      <w:pPr>
+        <w:rPr>
+          <w:b/>
+        </w:rPr>
+      </w:pPr>
+      <w:r>
+        <w:rPr>
+          <w:b/>
+          <w:lang w:val="vi-VN"/>
+        </w:rPr>
+        <w:t>Collection</w:t>
+      </w:r>
+      <w:r>
+        <w:rPr>
+          <w:b/>
+        </w:rPr>
+        <w:t xml:space="preserve"> hãng sản xuất</w:t>
+      </w:r>
+    </w:p>
+    <w:p>
+      <w:r>
+        <w:t>{</w:t>
+      </w:r>
+    </w:p>
+    <w:p>
+      <w:r>
+        <w:t xml:space="preserve">  "_id": ObjectId("..."),</w:t>
+      </w:r>
+    </w:p>
+    <w:p>
+      <w:r>
+        <w:t xml:space="preserve">  "ten_hang_san_xuat": "string",</w:t>
+      </w:r>
+    </w:p>
+    <w:p>
+      <w:r>
+        <w:t xml:space="preserve">  "mo_ta": "string"</w:t>
+      </w:r>
+    </w:p>
+    <w:p>
+      <w:r>
+        <w:t>}</w:t>
+      </w:r>
+    </w:p>
+    <w:p/>
+    <w:p>
+      <w:pPr>
+        <w:rPr>
+          <w:b/>
+          <w:lang w:val="vi-VN"/>
+        </w:rPr>
+      </w:pPr>
+      <w:r>
+        <w:rPr>
+          <w:b/>
+          <w:lang w:val="vi-VN"/>
+        </w:rPr>
+        <w:t>Collection</w:t>
+      </w:r>
+      <w:r>
+        <w:rPr>
+          <w:b/>
+        </w:rPr>
+        <w:t xml:space="preserve"> </w:t>
+      </w:r>
+      <w:r>
+        <w:rPr>
+          <w:b/>
+          <w:lang w:val="vi-VN"/>
+        </w:rPr>
+        <w:t>đánh giá</w:t>
+      </w:r>
+    </w:p>
+    <w:p>
+      <w:pPr>
+        <w:rPr>
+          <w:lang w:val="vi-VN"/>
+        </w:rPr>
+      </w:pPr>
+      <w:r>
+        <w:rPr>
+          <w:lang w:val="vi-VN"/>
+        </w:rPr>
+        <w:t>{</w:t>
+      </w:r>
+    </w:p>
+    <w:p>
+      <w:pPr>
+        <w:rPr>
+          <w:lang w:val="vi-VN"/>
+        </w:rPr>
+      </w:pPr>
+      <w:r>
+        <w:rPr>
+          <w:lang w:val="vi-VN"/>
+        </w:rPr>
+        <w:t xml:space="preserve">  "_id": ObjectId("..."),</w:t>
+      </w:r>
+    </w:p>
+    <w:p>
+      <w:pPr>
+        <w:rPr>
+          <w:lang w:val="vi-VN"/>
+        </w:rPr>
+      </w:pPr>
+      <w:r>
+        <w:rPr>
+          <w:lang w:val="vi-VN"/>
+        </w:rPr>
+        <w:t xml:space="preserve">  "id_san_pham": ObjectId("..."),</w:t>
+      </w:r>
+    </w:p>
+    <w:p>
+      <w:pPr>
+        <w:rPr>
+          <w:lang w:val="vi-VN"/>
+        </w:rPr>
+      </w:pPr>
+      <w:r>
+        <w:rPr>
+          <w:lang w:val="vi-VN"/>
+        </w:rPr>
+        <w:t xml:space="preserve">  "id_nguoi_dung": ObjectId("..."),</w:t>
+      </w:r>
+    </w:p>
+    <w:p>
+      <w:pPr>
+        <w:rPr>
+          <w:lang w:val="vi-VN"/>
+        </w:rPr>
+      </w:pPr>
+      <w:r>
+        <w:rPr>
+          <w:lang w:val="vi-VN"/>
+        </w:rPr>
+        <w:t xml:space="preserve">  "so_sao": Number,</w:t>
+      </w:r>
+    </w:p>
+    <w:p>
+      <w:pPr>
+        <w:rPr>
+          <w:lang w:val="vi-VN"/>
+        </w:rPr>
+      </w:pPr>
+      <w:r>
+        <w:rPr>
+          <w:lang w:val="vi-VN"/>
+        </w:rPr>
+        <w:t xml:space="preserve">  "binh_luan": "string",</w:t>
+      </w:r>
+    </w:p>
+    <w:p>
+      <w:pPr>
+        <w:rPr>
+          <w:lang w:val="vi-VN"/>
+        </w:rPr>
+      </w:pPr>
+      <w:r>
+        <w:rPr>
+          <w:lang w:val="vi-VN"/>
+        </w:rPr>
+        <w:t xml:space="preserve">  "ngay_danh_gia": ISODate("...")</w:t>
+      </w:r>
+    </w:p>
+    <w:p>
+      <w:pPr>
+        <w:rPr>
+          <w:lang w:val="vi-VN"/>
+        </w:rPr>
+      </w:pPr>
+      <w:r>
+        <w:rPr>
+          <w:lang w:val="vi-VN"/>
+        </w:rPr>
+        <w:t>}</w:t>
+      </w:r>
+    </w:p>
+    <w:p>
+      <w:pPr>
+        <w:pStyle w:val="Heading4"/>
+        <w:numPr>
+          <w:ilvl w:val="0"/>
+          <w:numId w:val="0"/>
+        </w:numPr>
+        <w:rPr>
+          <w:lang w:val="vi-VN"/>
+        </w:rPr>
+      </w:pPr>
+    </w:p>
+    <w:p>
+      <w:pPr>
+        <w:pStyle w:val="Heading4"/>
+        <w:numPr>
+          <w:ilvl w:val="0"/>
+          <w:numId w:val="0"/>
+        </w:numPr>
+        <w:rPr>
+          <w:lang w:val="vi-VN"/>
+        </w:rPr>
+      </w:pPr>
+      <w:r>
+        <w:rPr>
+          <w:lang w:val="vi-VN"/>
+        </w:rPr>
+        <w:t>Chi tiết các collection</w:t>
+      </w:r>
+    </w:p>
+    <w:p>
+      <w:pPr>
+        <w:pStyle w:val="Heading4"/>
+        <w:numPr>
+          <w:ilvl w:val="0"/>
+          <w:numId w:val="0"/>
+        </w:numPr>
+        <w:rPr>
+          <w:lang w:val="vi-VN"/>
+        </w:rPr>
+      </w:pPr>
+      <w:r>
+        <w:rPr>
+          <w:b w:val="0"/>
+          <w:lang w:val="vi-VN"/>
+        </w:rPr>
+        <w:t>Collection:</w:t>
+      </w:r>
+      <w:r>
+        <w:rPr>
+          <w:lang w:val="vi-VN"/>
+        </w:rPr>
+        <w:t xml:space="preserve"> danhmuc</w:t>
+      </w:r>
+    </w:p>
+    <w:p>
+      <w:pPr>
+        <w:pStyle w:val="Heading4"/>
+        <w:numPr>
+          <w:ilvl w:val="0"/>
+          <w:numId w:val="0"/>
+        </w:numPr>
+        <w:rPr>
+          <w:lang w:val="vi-VN"/>
+        </w:rPr>
+      </w:pPr>
+      <w:r>
+        <w:rPr>
+          <w:lang w:val="vi-VN"/>
+        </w:rPr>
+        <w:t>Mô tả:</w:t>
+      </w:r>
+    </w:p>
+    <w:p>
+      <w:pPr>
+        <w:pStyle w:val="Heading4"/>
+        <w:numPr>
+          <w:ilvl w:val="0"/>
+          <w:numId w:val="0"/>
+        </w:numPr>
+        <w:rPr>
+          <w:lang w:val="vi-VN"/>
+        </w:rPr>
+      </w:pPr>
+      <w:r>
+        <w:rPr>
+          <w:lang w:val="vi-VN"/>
+        </w:rPr>
+        <w:t>Chi tiết collection:</w:t>
+      </w:r>
+    </w:p>
+    <w:p>
+      <w:pPr>
+        <w:pStyle w:val="Caption"/>
+        <w:keepNext/>
+        <w:rPr>
+          <w:lang w:val="vi-VN"/>
+        </w:rPr>
+      </w:pPr>
+      <w:r>
+        <w:t xml:space="preserve">Bảng </w:t>
+      </w:r>
+      <w:fldSimple w:instr=" STYLEREF 1 \s ">
+        <w:r>
+          <w:rPr>
+            <w:noProof/>
+          </w:rPr>
+          <w:t>3</w:t>
+        </w:r>
+      </w:fldSimple>
+      <w:r>
+        <w:t>.</w:t>
+      </w:r>
+      <w:fldSimple w:instr=" SEQ Bảng \* ARABIC \s 1 ">
+        <w:r>
+          <w:rPr>
+            <w:noProof/>
+          </w:rPr>
+          <w:t>1</w:t>
+        </w:r>
+      </w:fldSimple>
+      <w:r>
+        <w:rPr>
+          <w:lang w:val="vi-VN"/>
+        </w:rPr>
+        <w:t xml:space="preserve"> Chi tiết các thuộc tính của collection danhmuc</w:t>
+      </w:r>
+    </w:p>
+    <w:tbl>
+      <w:tblPr>
+        <w:tblStyle w:val="TableGrid"/>
+        <w:tblW w:w="0" w:type="auto"/>
+        <w:tblLook w:val="04A0" w:firstRow="1" w:lastRow="0" w:firstColumn="1" w:lastColumn="0" w:noHBand="0" w:noVBand="1"/>
+      </w:tblPr>
+      <w:tblGrid>
+        <w:gridCol w:w="2265"/>
         <w:gridCol w:w="2265"/>
         <w:gridCol w:w="2265"/>
         <w:gridCol w:w="2266"/>
@@ -11894,9 +13009,22 @@
             <w:tcW w:w="2265" w:type="dxa"/>
           </w:tcPr>
           <w:p>
+            <w:pPr>
+              <w:pStyle w:val="Heading4"/>
+              <w:numPr>
+                <w:ilvl w:val="0"/>
+                <w:numId w:val="0"/>
+              </w:numPr>
+              <w:outlineLvl w:val="3"/>
+              <w:rPr>
+                <w:lang w:val="vi-VN"/>
+              </w:rPr>
+            </w:pPr>
             <w:r>
-              <w:lastRenderedPageBreak/>
-              <w:t>Tên thuộc tính</w:t>
+              <w:rPr>
+                <w:lang w:val="vi-VN"/>
+              </w:rPr>
+              <w:t>STT</w:t>
             </w:r>
           </w:p>
         </w:tc>
@@ -11905,8 +13033,46 @@
             <w:tcW w:w="2265" w:type="dxa"/>
           </w:tcPr>
           <w:p>
+            <w:pPr>
+              <w:pStyle w:val="Heading4"/>
+              <w:numPr>
+                <w:ilvl w:val="0"/>
+                <w:numId w:val="0"/>
+              </w:numPr>
+              <w:outlineLvl w:val="3"/>
+              <w:rPr>
+                <w:lang w:val="vi-VN"/>
+              </w:rPr>
+            </w:pPr>
             <w:r>
-              <w:t>Kiểu dữ liệu</w:t>
+              <w:rPr>
+                <w:lang w:val="vi-VN"/>
+              </w:rPr>
+              <w:t>Thuộc tính</w:t>
+            </w:r>
+          </w:p>
+        </w:tc>
+        <w:tc>
+          <w:tcPr>
+            <w:tcW w:w="2265" w:type="dxa"/>
+          </w:tcPr>
+          <w:p>
+            <w:pPr>
+              <w:pStyle w:val="Heading4"/>
+              <w:numPr>
+                <w:ilvl w:val="0"/>
+                <w:numId w:val="0"/>
+              </w:numPr>
+              <w:outlineLvl w:val="3"/>
+              <w:rPr>
+                <w:lang w:val="vi-VN"/>
+              </w:rPr>
+            </w:pPr>
+            <w:r>
+              <w:rPr>
+                <w:lang w:val="vi-VN"/>
+              </w:rPr>
+              <w:t>Diễn giải</w:t>
             </w:r>
           </w:p>
         </w:tc>
@@ -11915,8 +13081,22 @@
             <w:tcW w:w="2266" w:type="dxa"/>
           </w:tcPr>
           <w:p>
+            <w:pPr>
+              <w:pStyle w:val="Heading4"/>
+              <w:numPr>
+                <w:ilvl w:val="0"/>
+                <w:numId w:val="0"/>
+              </w:numPr>
+              <w:outlineLvl w:val="3"/>
+              <w:rPr>
+                <w:lang w:val="vi-VN"/>
+              </w:rPr>
+            </w:pPr>
             <w:r>
-              <w:t>Mô tả</w:t>
+              <w:rPr>
+                <w:lang w:val="vi-VN"/>
+              </w:rPr>
+              <w:t>Kiểu dữ liệu</w:t>
             </w:r>
           </w:p>
         </w:tc>
@@ -11927,8 +13107,22 @@
             <w:tcW w:w="2265" w:type="dxa"/>
           </w:tcPr>
           <w:p>
+            <w:pPr>
+              <w:pStyle w:val="Heading4"/>
+              <w:numPr>
+                <w:ilvl w:val="0"/>
+                <w:numId w:val="0"/>
+              </w:numPr>
+              <w:outlineLvl w:val="3"/>
+              <w:rPr>
+                <w:lang w:val="vi-VN"/>
+              </w:rPr>
+            </w:pPr>
             <w:r>
-              <w:t>ma_danh_muc</w:t>
+              <w:rPr>
+                <w:lang w:val="vi-VN"/>
+              </w:rPr>
+              <w:t>Id</w:t>
             </w:r>
           </w:p>
         </w:tc>
@@ -11937,9 +13131,35 @@
             <w:tcW w:w="2265" w:type="dxa"/>
           </w:tcPr>
           <w:p>
-            <w:r>
-              <w:t>VARCHAR</w:t>
-            </w:r>
+            <w:pPr>
+              <w:pStyle w:val="Heading4"/>
+              <w:numPr>
+                <w:ilvl w:val="0"/>
+                <w:numId w:val="0"/>
+              </w:numPr>
+              <w:outlineLvl w:val="3"/>
+              <w:rPr>
+                <w:lang w:val="vi-VN"/>
+              </w:rPr>
+            </w:pPr>
+          </w:p>
+        </w:tc>
+        <w:tc>
+          <w:tcPr>
+            <w:tcW w:w="2265" w:type="dxa"/>
+          </w:tcPr>
+          <w:p>
+            <w:pPr>
+              <w:pStyle w:val="Heading4"/>
+              <w:numPr>
+                <w:ilvl w:val="0"/>
+                <w:numId w:val="0"/>
+              </w:numPr>
+              <w:outlineLvl w:val="3"/>
+              <w:rPr>
+                <w:lang w:val="vi-VN"/>
+              </w:rPr>
+            </w:pPr>
           </w:p>
         </w:tc>
         <w:tc>
@@ -11947,9 +13167,17 @@
             <w:tcW w:w="2266" w:type="dxa"/>
           </w:tcPr>
           <w:p>
-            <w:r>
-              <w:t>Mã danh mục</w:t>
-            </w:r>
+            <w:pPr>
+              <w:pStyle w:val="Heading4"/>
+              <w:numPr>
+                <w:ilvl w:val="0"/>
+                <w:numId w:val="0"/>
+              </w:numPr>
+              <w:outlineLvl w:val="3"/>
+              <w:rPr>
+                <w:lang w:val="vi-VN"/>
+              </w:rPr>
+            </w:pPr>
           </w:p>
         </w:tc>
       </w:tr>
@@ -11959,9 +13187,17 @@
             <w:tcW w:w="2265" w:type="dxa"/>
           </w:tcPr>
           <w:p>
-            <w:r>
-              <w:t>ma_san_pham</w:t>
-            </w:r>
+            <w:pPr>
+              <w:pStyle w:val="Heading4"/>
+              <w:numPr>
+                <w:ilvl w:val="0"/>
+                <w:numId w:val="0"/>
+              </w:numPr>
+              <w:outlineLvl w:val="3"/>
+              <w:rPr>
+                <w:lang w:val="vi-VN"/>
+              </w:rPr>
+            </w:pPr>
           </w:p>
         </w:tc>
         <w:tc>
@@ -11969,9 +13205,35 @@
             <w:tcW w:w="2265" w:type="dxa"/>
           </w:tcPr>
           <w:p>
-            <w:r>
-              <w:t>VARCHAR</w:t>
-            </w:r>
+            <w:pPr>
+              <w:pStyle w:val="Heading4"/>
+              <w:numPr>
+                <w:ilvl w:val="0"/>
+                <w:numId w:val="0"/>
+              </w:numPr>
+              <w:outlineLvl w:val="3"/>
+              <w:rPr>
+                <w:lang w:val="vi-VN"/>
+              </w:rPr>
+            </w:pPr>
+          </w:p>
+        </w:tc>
+        <w:tc>
+          <w:tcPr>
+            <w:tcW w:w="2265" w:type="dxa"/>
+          </w:tcPr>
+          <w:p>
+            <w:pPr>
+              <w:pStyle w:val="Heading4"/>
+              <w:numPr>
+                <w:ilvl w:val="0"/>
+                <w:numId w:val="0"/>
+              </w:numPr>
+              <w:outlineLvl w:val="3"/>
+              <w:rPr>
+                <w:lang w:val="vi-VN"/>
+              </w:rPr>
+            </w:pPr>
           </w:p>
         </w:tc>
         <w:tc>
@@ -11979,549 +13241,17 @@
             <w:tcW w:w="2266" w:type="dxa"/>
           </w:tcPr>
           <w:p>
-            <w:r>
-              <w:t>Mã sản phẩm liên kết</w:t>
-            </w:r>
-          </w:p>
-        </w:tc>
-      </w:tr>
-      <w:tr>
-        <w:trPr>
-          <w:trHeight w:val="441"/>
-        </w:trPr>
-        <w:tc>
-          <w:tcPr>
-            <w:tcW w:w="2265" w:type="dxa"/>
-          </w:tcPr>
-          <w:p>
-            <w:r>
-              <w:t>ten_danh_muc</w:t>
-            </w:r>
-          </w:p>
-        </w:tc>
-        <w:tc>
-          <w:tcPr>
-            <w:tcW w:w="2265" w:type="dxa"/>
-          </w:tcPr>
-          <w:p>
-            <w:r>
-              <w:t>VARCHAR</w:t>
-            </w:r>
-          </w:p>
-        </w:tc>
-        <w:tc>
-          <w:tcPr>
-            <w:tcW w:w="2266" w:type="dxa"/>
-          </w:tcPr>
-          <w:p>
-            <w:r>
-              <w:t>Tên danh mục</w:t>
-            </w:r>
-          </w:p>
-        </w:tc>
-      </w:tr>
-    </w:tbl>
-    <w:p/>
-    <w:p>
-      <w:pPr>
-        <w:jc w:val="center"/>
-        <w:rPr>
-          <w:rFonts w:cs="Times New Roman"/>
-          <w:szCs w:val="26"/>
-        </w:rPr>
-      </w:pPr>
-    </w:p>
-    <w:p>
-      <w:pPr>
-        <w:rPr>
-          <w:lang w:val="vi-VN"/>
-        </w:rPr>
-      </w:pPr>
-      <w:r>
-        <w:rPr>
-          <w:lang w:val="vi-VN"/>
-        </w:rPr>
-        <w:br w:type="page"/>
-      </w:r>
-    </w:p>
-    <w:p>
-      <w:r>
-        <w:rPr>
-          <w:lang w:val="vi-VN"/>
-        </w:rPr>
-        <w:lastRenderedPageBreak/>
-        <w:t>Collection</w:t>
-      </w:r>
-      <w:r>
-        <w:t xml:space="preserve"> sản phẩm</w:t>
-      </w:r>
-    </w:p>
-    <w:tbl>
-      <w:tblPr>
-        <w:tblStyle w:val="TableGrid"/>
-        <w:tblW w:w="0" w:type="auto"/>
-        <w:tblLook w:val="04A0" w:firstRow="1" w:lastRow="0" w:firstColumn="1" w:lastColumn="0" w:noHBand="0" w:noVBand="1"/>
-      </w:tblPr>
-      <w:tblGrid>
-        <w:gridCol w:w="2413"/>
-        <w:gridCol w:w="2226"/>
-        <w:gridCol w:w="2200"/>
-      </w:tblGrid>
-      <w:tr>
-        <w:tc>
-          <w:tcPr>
-            <w:tcW w:w="2413" w:type="dxa"/>
-          </w:tcPr>
-          <w:p>
-            <w:r>
-              <w:rPr>
-                <w:lang w:val="vi-VN"/>
-              </w:rPr>
-              <w:t>T</w:t>
-            </w:r>
-            <w:r>
-              <w:t>ên thuộc tính</w:t>
-            </w:r>
-          </w:p>
-        </w:tc>
-        <w:tc>
-          <w:tcPr>
-            <w:tcW w:w="2226" w:type="dxa"/>
-          </w:tcPr>
-          <w:p>
-            <w:r>
-              <w:t>Kiểu dữ liệu</w:t>
-            </w:r>
-          </w:p>
-        </w:tc>
-        <w:tc>
-          <w:tcPr>
-            <w:tcW w:w="2200" w:type="dxa"/>
-          </w:tcPr>
-          <w:p>
-            <w:r>
-              <w:t>Mô tả</w:t>
-            </w:r>
-          </w:p>
-        </w:tc>
-      </w:tr>
-      <w:tr>
-        <w:tc>
-          <w:tcPr>
-            <w:tcW w:w="2413" w:type="dxa"/>
-          </w:tcPr>
-          <w:p>
-            <w:r>
-              <w:t>ma_san_pham</w:t>
-            </w:r>
-          </w:p>
-        </w:tc>
-        <w:tc>
-          <w:tcPr>
-            <w:tcW w:w="2226" w:type="dxa"/>
-          </w:tcPr>
-          <w:p>
-            <w:r>
-              <w:t>VARCHAR</w:t>
-            </w:r>
-          </w:p>
-        </w:tc>
-        <w:tc>
-          <w:tcPr>
-            <w:tcW w:w="2200" w:type="dxa"/>
-          </w:tcPr>
-          <w:p>
-            <w:r>
-              <w:t>Mã sản phẩm (Khóa chính)</w:t>
-            </w:r>
-          </w:p>
-        </w:tc>
-      </w:tr>
-      <w:tr>
-        <w:tc>
-          <w:tcPr>
-            <w:tcW w:w="2413" w:type="dxa"/>
-          </w:tcPr>
-          <w:p>
-            <w:r>
-              <w:t>ten_san_pham</w:t>
-            </w:r>
-          </w:p>
-        </w:tc>
-        <w:tc>
-          <w:tcPr>
-            <w:tcW w:w="2226" w:type="dxa"/>
-          </w:tcPr>
-          <w:p>
-            <w:r>
-              <w:t>VARCHAR</w:t>
-            </w:r>
-          </w:p>
-        </w:tc>
-        <w:tc>
-          <w:tcPr>
-            <w:tcW w:w="2200" w:type="dxa"/>
-          </w:tcPr>
-          <w:p>
-            <w:r>
-              <w:t>Tên sản phẩm</w:t>
-            </w:r>
-          </w:p>
-        </w:tc>
-      </w:tr>
-      <w:tr>
-        <w:tc>
-          <w:tcPr>
-            <w:tcW w:w="2413" w:type="dxa"/>
-          </w:tcPr>
-          <w:p>
-            <w:r>
-              <w:t>ma_danh_muc</w:t>
-            </w:r>
-          </w:p>
-        </w:tc>
-        <w:tc>
-          <w:tcPr>
-            <w:tcW w:w="2226" w:type="dxa"/>
-          </w:tcPr>
-          <w:p>
-            <w:r>
-              <w:t>VARCHAR</w:t>
-            </w:r>
-          </w:p>
-        </w:tc>
-        <w:tc>
-          <w:tcPr>
-            <w:tcW w:w="2200" w:type="dxa"/>
-          </w:tcPr>
-          <w:p>
-            <w:r>
-              <w:t>Mã danh mục (Khóa ngoại tham chiếu đến bả</w:t>
-            </w:r>
-            <w:r>
-              <w:t xml:space="preserve">ng </w:t>
-            </w:r>
-            <w:r>
-              <w:rPr>
-                <w:lang w:val="vi-VN"/>
-              </w:rPr>
-              <w:t>danh mục</w:t>
-            </w:r>
-            <w:r>
-              <w:t>)</w:t>
-            </w:r>
-          </w:p>
-        </w:tc>
-      </w:tr>
-      <w:tr>
-        <w:tc>
-          <w:tcPr>
-            <w:tcW w:w="2413" w:type="dxa"/>
-          </w:tcPr>
-          <w:p>
-            <w:r>
-              <w:t>ma_hang_sx</w:t>
-            </w:r>
-          </w:p>
-        </w:tc>
-        <w:tc>
-          <w:tcPr>
-            <w:tcW w:w="2226" w:type="dxa"/>
-          </w:tcPr>
-          <w:p>
-            <w:r>
-              <w:t>VARCHAR</w:t>
-            </w:r>
-          </w:p>
-        </w:tc>
-        <w:tc>
-          <w:tcPr>
-            <w:tcW w:w="2200" w:type="dxa"/>
-          </w:tcPr>
-          <w:p>
-            <w:r>
-              <w:t>Mã hãng sản xuất</w:t>
-            </w:r>
-            <w:r>
-              <w:t xml:space="preserve"> (Khóa ngoại tham chiếu đến bả</w:t>
-            </w:r>
-            <w:r>
-              <w:t xml:space="preserve">ng </w:t>
-            </w:r>
-            <w:r>
-              <w:rPr>
-                <w:lang w:val="vi-VN"/>
-              </w:rPr>
-              <w:t>hãng sản xuất</w:t>
-            </w:r>
-            <w:r>
-              <w:t>)</w:t>
-            </w:r>
-          </w:p>
-        </w:tc>
-      </w:tr>
-      <w:tr>
-        <w:tc>
-          <w:tcPr>
-            <w:tcW w:w="2413" w:type="dxa"/>
-          </w:tcPr>
-          <w:p>
-            <w:r>
-              <w:t>gia</w:t>
-            </w:r>
-          </w:p>
-        </w:tc>
-        <w:tc>
-          <w:tcPr>
-            <w:tcW w:w="2226" w:type="dxa"/>
-          </w:tcPr>
-          <w:p>
             <w:pPr>
+              <w:pStyle w:val="Heading4"/>
+              <w:numPr>
+                <w:ilvl w:val="0"/>
+                <w:numId w:val="0"/>
+              </w:numPr>
+              <w:outlineLvl w:val="3"/>
               <w:rPr>
                 <w:lang w:val="vi-VN"/>
               </w:rPr>
             </w:pPr>
-            <w:r>
-              <w:rPr>
-                <w:lang w:val="vi-VN"/>
-              </w:rPr>
-              <w:t>DOUBLE</w:t>
-            </w:r>
-          </w:p>
-        </w:tc>
-        <w:tc>
-          <w:tcPr>
-            <w:tcW w:w="2200" w:type="dxa"/>
-          </w:tcPr>
-          <w:p>
-            <w:r>
-              <w:t>Giá sản phẩm</w:t>
-            </w:r>
-          </w:p>
-        </w:tc>
-      </w:tr>
-      <w:tr>
-        <w:tc>
-          <w:tcPr>
-            <w:tcW w:w="2413" w:type="dxa"/>
-          </w:tcPr>
-          <w:p>
-            <w:r>
-              <w:t>so_luong_ton</w:t>
-            </w:r>
-          </w:p>
-        </w:tc>
-        <w:tc>
-          <w:tcPr>
-            <w:tcW w:w="2226" w:type="dxa"/>
-          </w:tcPr>
-          <w:p>
-            <w:r>
-              <w:t>VARCHAR</w:t>
-            </w:r>
-          </w:p>
-        </w:tc>
-        <w:tc>
-          <w:tcPr>
-            <w:tcW w:w="2200" w:type="dxa"/>
-          </w:tcPr>
-          <w:p>
-            <w:r>
-              <w:t>Số lượng tồn kho</w:t>
-            </w:r>
-          </w:p>
-        </w:tc>
-      </w:tr>
-      <w:tr>
-        <w:tc>
-          <w:tcPr>
-            <w:tcW w:w="2413" w:type="dxa"/>
-          </w:tcPr>
-          <w:p>
-            <w:r>
-              <w:t>mo_ta</w:t>
-            </w:r>
-          </w:p>
-        </w:tc>
-        <w:tc>
-          <w:tcPr>
-            <w:tcW w:w="2226" w:type="dxa"/>
-          </w:tcPr>
-          <w:p>
-            <w:r>
-              <w:t>VARCHAR</w:t>
-            </w:r>
-          </w:p>
-        </w:tc>
-        <w:tc>
-          <w:tcPr>
-            <w:tcW w:w="2200" w:type="dxa"/>
-          </w:tcPr>
-          <w:p>
-            <w:r>
-              <w:t>Mô tả sản phẩm</w:t>
-            </w:r>
-          </w:p>
-        </w:tc>
-      </w:tr>
-      <w:tr>
-        <w:tc>
-          <w:tcPr>
-            <w:tcW w:w="2413" w:type="dxa"/>
-          </w:tcPr>
-          <w:p>
-            <w:pPr>
-              <w:rPr>
-                <w:lang w:val="vi-VN"/>
-              </w:rPr>
-            </w:pPr>
-            <w:r>
-              <w:rPr>
-                <w:lang w:val="vi-VN"/>
-              </w:rPr>
-              <w:t>anh_dai_dien</w:t>
-            </w:r>
-          </w:p>
-        </w:tc>
-        <w:tc>
-          <w:tcPr>
-            <w:tcW w:w="2226" w:type="dxa"/>
-          </w:tcPr>
-          <w:p>
-            <w:r>
-              <w:t>VARCHAR</w:t>
-            </w:r>
-          </w:p>
-        </w:tc>
-        <w:tc>
-          <w:tcPr>
-            <w:tcW w:w="2200" w:type="dxa"/>
-          </w:tcPr>
-          <w:p>
-            <w:r>
-              <w:t>Đường dẫn hình ảnh sản phẩm</w:t>
-            </w:r>
-          </w:p>
-        </w:tc>
-      </w:tr>
-      <w:tr>
-        <w:tc>
-          <w:tcPr>
-            <w:tcW w:w="2413" w:type="dxa"/>
-          </w:tcPr>
-          <w:p>
-            <w:pPr>
-              <w:rPr>
-                <w:lang w:val="vi-VN"/>
-              </w:rPr>
-            </w:pPr>
-            <w:r>
-              <w:rPr>
-                <w:lang w:val="vi-VN"/>
-              </w:rPr>
-              <w:t>danh_sach_hinh_anh</w:t>
-            </w:r>
-          </w:p>
-        </w:tc>
-        <w:tc>
-          <w:tcPr>
-            <w:tcW w:w="2226" w:type="dxa"/>
-          </w:tcPr>
-          <w:p>
-            <w:pPr>
-              <w:rPr>
-                <w:lang w:val="vi-VN"/>
-              </w:rPr>
-            </w:pPr>
-            <w:r>
-              <w:rPr>
-                <w:lang w:val="vi-VN"/>
-              </w:rPr>
-              <w:t>VARCHAR</w:t>
-            </w:r>
-          </w:p>
-        </w:tc>
-        <w:tc>
-          <w:tcPr>
-            <w:tcW w:w="2200" w:type="dxa"/>
-          </w:tcPr>
-          <w:p>
-            <w:pPr>
-              <w:rPr>
-                <w:lang w:val="vi-VN"/>
-              </w:rPr>
-            </w:pPr>
-            <w:r>
-              <w:rPr>
-                <w:lang w:val="vi-VN"/>
-              </w:rPr>
-              <w:t>Danh sách đường dẫn hình ảnh của sản phẩm</w:t>
-            </w:r>
-          </w:p>
-        </w:tc>
-      </w:tr>
-    </w:tbl>
-    <w:p/>
-    <w:p>
-      <w:pPr>
-        <w:jc w:val="center"/>
-        <w:rPr>
-          <w:rFonts w:cs="Times New Roman"/>
-          <w:szCs w:val="26"/>
-        </w:rPr>
-      </w:pPr>
-    </w:p>
-    <w:p>
-      <w:r>
-        <w:rPr>
-          <w:lang w:val="vi-VN"/>
-        </w:rPr>
-        <w:t>Collection</w:t>
-      </w:r>
-      <w:r>
-        <w:t xml:space="preserve"> chi tiết đơn hàng</w:t>
-      </w:r>
-    </w:p>
-    <w:tbl>
-      <w:tblPr>
-        <w:tblStyle w:val="TableGrid"/>
-        <w:tblW w:w="0" w:type="auto"/>
-        <w:tblLook w:val="04A0" w:firstRow="1" w:lastRow="0" w:firstColumn="1" w:lastColumn="0" w:noHBand="0" w:noVBand="1"/>
-      </w:tblPr>
-      <w:tblGrid>
-        <w:gridCol w:w="2265"/>
-        <w:gridCol w:w="2265"/>
-        <w:gridCol w:w="2266"/>
-      </w:tblGrid>
-      <w:tr>
-        <w:tc>
-          <w:tcPr>
-            <w:tcW w:w="2265" w:type="dxa"/>
-          </w:tcPr>
-          <w:p>
-            <w:r>
-              <w:t>Tên thuộc tính</w:t>
-            </w:r>
-          </w:p>
-        </w:tc>
-        <w:tc>
-          <w:tcPr>
-            <w:tcW w:w="2265" w:type="dxa"/>
-          </w:tcPr>
-          <w:p>
-            <w:r>
-              <w:t>Kiểu dữ liệu</w:t>
-            </w:r>
-          </w:p>
-        </w:tc>
-        <w:tc>
-          <w:tcPr>
-            <w:tcW w:w="2266" w:type="dxa"/>
-          </w:tcPr>
-          <w:p>
-            <w:r>
-              <w:t>Mô tả</w:t>
-            </w:r>
           </w:p>
         </w:tc>
       </w:tr>
@@ -12531,9 +13261,17 @@
             <w:tcW w:w="2265" w:type="dxa"/>
           </w:tcPr>
           <w:p>
-            <w:r>
-              <w:t>ma_chi_tiet</w:t>
-            </w:r>
+            <w:pPr>
+              <w:pStyle w:val="Heading4"/>
+              <w:numPr>
+                <w:ilvl w:val="0"/>
+                <w:numId w:val="0"/>
+              </w:numPr>
+              <w:outlineLvl w:val="3"/>
+              <w:rPr>
+                <w:lang w:val="vi-VN"/>
+              </w:rPr>
+            </w:pPr>
           </w:p>
         </w:tc>
         <w:tc>
@@ -12541,31 +13279,17 @@
             <w:tcW w:w="2265" w:type="dxa"/>
           </w:tcPr>
           <w:p>
-            <w:r>
-              <w:t>VARCHAR</w:t>
-            </w:r>
-          </w:p>
-        </w:tc>
-        <w:tc>
-          <w:tcPr>
-            <w:tcW w:w="2266" w:type="dxa"/>
-          </w:tcPr>
-          <w:p>
-            <w:r>
-              <w:t>Mã chi tiết đơn hàng (Khóa chính)</w:t>
-            </w:r>
-          </w:p>
-        </w:tc>
-      </w:tr>
-      <w:tr>
-        <w:tc>
-          <w:tcPr>
-            <w:tcW w:w="2265" w:type="dxa"/>
-          </w:tcPr>
-          <w:p>
-            <w:r>
-              <w:t>ma_don_hang</w:t>
-            </w:r>
+            <w:pPr>
+              <w:pStyle w:val="Heading4"/>
+              <w:numPr>
+                <w:ilvl w:val="0"/>
+                <w:numId w:val="0"/>
+              </w:numPr>
+              <w:outlineLvl w:val="3"/>
+              <w:rPr>
+                <w:lang w:val="vi-VN"/>
+              </w:rPr>
+            </w:pPr>
           </w:p>
         </w:tc>
         <w:tc>
@@ -12573,801 +13297,17 @@
             <w:tcW w:w="2265" w:type="dxa"/>
           </w:tcPr>
           <w:p>
-            <w:r>
-              <w:t>VARCHAR</w:t>
-            </w:r>
-          </w:p>
-        </w:tc>
-        <w:tc>
-          <w:tcPr>
-            <w:tcW w:w="2266" w:type="dxa"/>
-          </w:tcPr>
-          <w:p>
-            <w:r>
-              <w:t>Mã đơn hàng (Khóa ngoại liên kết đến bả</w:t>
-            </w:r>
-            <w:r>
-              <w:t>ng đơn hàng</w:t>
-            </w:r>
-            <w:r>
-              <w:t>)</w:t>
-            </w:r>
-          </w:p>
-        </w:tc>
-      </w:tr>
-      <w:tr>
-        <w:tc>
-          <w:tcPr>
-            <w:tcW w:w="2265" w:type="dxa"/>
-          </w:tcPr>
-          <w:p>
-            <w:r>
-              <w:t>ma_san_pham</w:t>
-            </w:r>
-          </w:p>
-        </w:tc>
-        <w:tc>
-          <w:tcPr>
-            <w:tcW w:w="2265" w:type="dxa"/>
-          </w:tcPr>
-          <w:p>
-            <w:r>
-              <w:t>VARCHAR</w:t>
-            </w:r>
-          </w:p>
-        </w:tc>
-        <w:tc>
-          <w:tcPr>
-            <w:tcW w:w="2266" w:type="dxa"/>
-          </w:tcPr>
-          <w:p>
-            <w:r>
-              <w:t>Mã sản phẩm (Khóa ngoại liên kết đến bả</w:t>
-            </w:r>
-            <w:r>
-              <w:t>ng sản phẩm</w:t>
-            </w:r>
-            <w:r>
-              <w:t>)</w:t>
-            </w:r>
-          </w:p>
-        </w:tc>
-      </w:tr>
-      <w:tr>
-        <w:tc>
-          <w:tcPr>
-            <w:tcW w:w="2265" w:type="dxa"/>
-          </w:tcPr>
-          <w:p>
-            <w:r>
-              <w:t>so_luong</w:t>
-            </w:r>
-          </w:p>
-        </w:tc>
-        <w:tc>
-          <w:tcPr>
-            <w:tcW w:w="2265" w:type="dxa"/>
-          </w:tcPr>
-          <w:p>
-            <w:r>
-              <w:t>VARCHAR</w:t>
-            </w:r>
-          </w:p>
-        </w:tc>
-        <w:tc>
-          <w:tcPr>
-            <w:tcW w:w="2266" w:type="dxa"/>
-          </w:tcPr>
-          <w:p>
-            <w:r>
-              <w:t>Số lượng sản phẩm trong đơn hàng</w:t>
-            </w:r>
-          </w:p>
-        </w:tc>
-      </w:tr>
-    </w:tbl>
-    <w:p>
-      <w:pPr>
-        <w:rPr>
-          <w:rFonts w:cs="Times New Roman"/>
-          <w:szCs w:val="26"/>
-        </w:rPr>
-      </w:pPr>
-    </w:p>
-    <w:p>
-      <w:r>
-        <w:br w:type="page"/>
-      </w:r>
-    </w:p>
-    <w:p>
-      <w:r>
-        <w:rPr>
-          <w:lang w:val="vi-VN"/>
-        </w:rPr>
-        <w:lastRenderedPageBreak/>
-        <w:t>Collection</w:t>
-      </w:r>
-      <w:r>
-        <w:t xml:space="preserve"> đơn hàng</w:t>
-      </w:r>
-    </w:p>
-    <w:tbl>
-      <w:tblPr>
-        <w:tblStyle w:val="TableGrid"/>
-        <w:tblW w:w="0" w:type="auto"/>
-        <w:tblLook w:val="04A0" w:firstRow="1" w:lastRow="0" w:firstColumn="1" w:lastColumn="0" w:noHBand="0" w:noVBand="1"/>
-      </w:tblPr>
-      <w:tblGrid>
-        <w:gridCol w:w="2265"/>
-        <w:gridCol w:w="2265"/>
-        <w:gridCol w:w="2266"/>
-      </w:tblGrid>
-      <w:tr>
-        <w:tc>
-          <w:tcPr>
-            <w:tcW w:w="2265" w:type="dxa"/>
-          </w:tcPr>
-          <w:p>
-            <w:r>
-              <w:t>Tên thuộc tính</w:t>
-            </w:r>
-          </w:p>
-        </w:tc>
-        <w:tc>
-          <w:tcPr>
-            <w:tcW w:w="2265" w:type="dxa"/>
-          </w:tcPr>
-          <w:p>
-            <w:r>
-              <w:t>Kiểu dữ liệu</w:t>
-            </w:r>
-          </w:p>
-        </w:tc>
-        <w:tc>
-          <w:tcPr>
-            <w:tcW w:w="2266" w:type="dxa"/>
-          </w:tcPr>
-          <w:p>
-            <w:r>
-              <w:t>Mô tả</w:t>
-            </w:r>
-          </w:p>
-        </w:tc>
-      </w:tr>
-      <w:tr>
-        <w:tc>
-          <w:tcPr>
-            <w:tcW w:w="2265" w:type="dxa"/>
-          </w:tcPr>
-          <w:p>
-            <w:r>
-              <w:t>ma_don_hang</w:t>
-            </w:r>
-          </w:p>
-        </w:tc>
-        <w:tc>
-          <w:tcPr>
-            <w:tcW w:w="2265" w:type="dxa"/>
-          </w:tcPr>
-          <w:p>
-            <w:r>
-              <w:t>VARCHAR</w:t>
-            </w:r>
-          </w:p>
-        </w:tc>
-        <w:tc>
-          <w:tcPr>
-            <w:tcW w:w="2266" w:type="dxa"/>
-          </w:tcPr>
-          <w:p>
-            <w:r>
-              <w:t>Mã đơn hàng (Khóa chính)</w:t>
-            </w:r>
-          </w:p>
-        </w:tc>
-      </w:tr>
-      <w:tr>
-        <w:tc>
-          <w:tcPr>
-            <w:tcW w:w="2265" w:type="dxa"/>
-          </w:tcPr>
-          <w:p>
-            <w:r>
-              <w:t>ma_chi_tiet</w:t>
-            </w:r>
-          </w:p>
-        </w:tc>
-        <w:tc>
-          <w:tcPr>
-            <w:tcW w:w="2265" w:type="dxa"/>
-          </w:tcPr>
-          <w:p>
-            <w:r>
-              <w:t>VARCHAR</w:t>
-            </w:r>
-          </w:p>
-        </w:tc>
-        <w:tc>
-          <w:tcPr>
-            <w:tcW w:w="2266" w:type="dxa"/>
-          </w:tcPr>
-          <w:p>
-            <w:r>
-              <w:t>Mã chi tiết đơn hàng (Khóa ngoại liên kết đến bả</w:t>
-            </w:r>
-            <w:r>
-              <w:t>ng chi tiết đơn hàng</w:t>
-            </w:r>
-            <w:r>
-              <w:t>)</w:t>
-            </w:r>
-          </w:p>
-        </w:tc>
-      </w:tr>
-      <w:tr>
-        <w:tc>
-          <w:tcPr>
-            <w:tcW w:w="2265" w:type="dxa"/>
-          </w:tcPr>
-          <w:p>
-            <w:r>
-              <w:t>ma_nguoi_dung</w:t>
-            </w:r>
-          </w:p>
-        </w:tc>
-        <w:tc>
-          <w:tcPr>
-            <w:tcW w:w="2265" w:type="dxa"/>
-          </w:tcPr>
-          <w:p>
-            <w:r>
-              <w:t>VARCHAR</w:t>
-            </w:r>
-          </w:p>
-        </w:tc>
-        <w:tc>
-          <w:tcPr>
-            <w:tcW w:w="2266" w:type="dxa"/>
-          </w:tcPr>
-          <w:p>
-            <w:r>
-              <w:t>Mã khách hàng (Khóa ngoại liên kết đến bả</w:t>
-            </w:r>
-            <w:r>
-              <w:t>ng người  dùng</w:t>
-            </w:r>
-            <w:r>
-              <w:t>)</w:t>
-            </w:r>
-          </w:p>
-        </w:tc>
-      </w:tr>
-      <w:tr>
-        <w:tc>
-          <w:tcPr>
-            <w:tcW w:w="2265" w:type="dxa"/>
-          </w:tcPr>
-          <w:p>
-            <w:r>
-              <w:t>ngay_dat</w:t>
-            </w:r>
-          </w:p>
-        </w:tc>
-        <w:tc>
-          <w:tcPr>
-            <w:tcW w:w="2265" w:type="dxa"/>
-          </w:tcPr>
-          <w:p>
-            <w:r>
-              <w:t>DATE</w:t>
-            </w:r>
-          </w:p>
-        </w:tc>
-        <w:tc>
-          <w:tcPr>
-            <w:tcW w:w="2266" w:type="dxa"/>
-          </w:tcPr>
-          <w:p>
-            <w:r>
-              <w:t>Ngày đặt hàng</w:t>
-            </w:r>
-          </w:p>
-        </w:tc>
-      </w:tr>
-      <w:tr>
-        <w:tc>
-          <w:tcPr>
-            <w:tcW w:w="2265" w:type="dxa"/>
-          </w:tcPr>
-          <w:p>
-            <w:r>
-              <w:t>trang_thai</w:t>
-            </w:r>
-          </w:p>
-        </w:tc>
-        <w:tc>
-          <w:tcPr>
-            <w:tcW w:w="2265" w:type="dxa"/>
-          </w:tcPr>
-          <w:p>
-            <w:r>
-              <w:t>VARCHAR</w:t>
-            </w:r>
-          </w:p>
-        </w:tc>
-        <w:tc>
-          <w:tcPr>
-            <w:tcW w:w="2266" w:type="dxa"/>
-          </w:tcPr>
-          <w:p>
-            <w:r>
-              <w:t>Trạ</w:t>
-            </w:r>
-            <w:r>
-              <w:t>ng thái đơn hàng (</w:t>
-            </w:r>
-            <w:r>
-              <w:t>Đang xử</w:t>
-            </w:r>
-            <w:r>
-              <w:t xml:space="preserve"> lý, đã giao, đ</w:t>
-            </w:r>
-            <w:r>
-              <w:t>ã hủ</w:t>
-            </w:r>
-            <w:r>
-              <w:t>y</w:t>
-            </w:r>
-            <w:r>
-              <w:t>)</w:t>
-            </w:r>
-          </w:p>
-        </w:tc>
-      </w:tr>
-      <w:tr>
-        <w:tc>
-          <w:tcPr>
-            <w:tcW w:w="2265" w:type="dxa"/>
-          </w:tcPr>
-          <w:p>
-            <w:r>
-              <w:t>tong_tien</w:t>
-            </w:r>
-          </w:p>
-        </w:tc>
-        <w:tc>
-          <w:tcPr>
-            <w:tcW w:w="2265" w:type="dxa"/>
-          </w:tcPr>
-          <w:p>
-            <w:r>
-              <w:t>DECIMAL</w:t>
-            </w:r>
-          </w:p>
-        </w:tc>
-        <w:tc>
-          <w:tcPr>
-            <w:tcW w:w="2266" w:type="dxa"/>
-          </w:tcPr>
-          <w:p>
-            <w:r>
-              <w:t>Tổng tiền của đơn hàng</w:t>
-            </w:r>
-          </w:p>
-        </w:tc>
-      </w:tr>
-    </w:tbl>
-    <w:p>
-      <w:pPr>
-        <w:rPr>
-          <w:rFonts w:cs="Times New Roman"/>
-          <w:szCs w:val="26"/>
-        </w:rPr>
-      </w:pPr>
-    </w:p>
-    <w:p>
-      <w:r>
-        <w:rPr>
-          <w:lang w:val="vi-VN"/>
-        </w:rPr>
-        <w:t>Collection</w:t>
-      </w:r>
-      <w:r>
-        <w:t xml:space="preserve"> người dùng</w:t>
-      </w:r>
-    </w:p>
-    <w:tbl>
-      <w:tblPr>
-        <w:tblStyle w:val="TableGrid"/>
-        <w:tblW w:w="0" w:type="auto"/>
-        <w:tblLook w:val="04A0" w:firstRow="1" w:lastRow="0" w:firstColumn="1" w:lastColumn="0" w:noHBand="0" w:noVBand="1"/>
-      </w:tblPr>
-      <w:tblGrid>
-        <w:gridCol w:w="2265"/>
-        <w:gridCol w:w="2265"/>
-        <w:gridCol w:w="2266"/>
-      </w:tblGrid>
-      <w:tr>
-        <w:tc>
-          <w:tcPr>
-            <w:tcW w:w="2265" w:type="dxa"/>
-          </w:tcPr>
-          <w:p>
-            <w:r>
-              <w:t>Tên thuộc tính</w:t>
-            </w:r>
-          </w:p>
-        </w:tc>
-        <w:tc>
-          <w:tcPr>
-            <w:tcW w:w="2265" w:type="dxa"/>
-          </w:tcPr>
-          <w:p>
-            <w:r>
-              <w:t>Kiểu dữ liệu</w:t>
-            </w:r>
-          </w:p>
-        </w:tc>
-        <w:tc>
-          <w:tcPr>
-            <w:tcW w:w="2266" w:type="dxa"/>
-          </w:tcPr>
-          <w:p>
-            <w:r>
-              <w:t>Mô tả</w:t>
-            </w:r>
-          </w:p>
-        </w:tc>
-      </w:tr>
-      <w:tr>
-        <w:tc>
-          <w:tcPr>
-            <w:tcW w:w="2265" w:type="dxa"/>
-          </w:tcPr>
-          <w:p>
-            <w:r>
-              <w:t>ma_nguoi_dung</w:t>
-            </w:r>
-          </w:p>
-        </w:tc>
-        <w:tc>
-          <w:tcPr>
-            <w:tcW w:w="2265" w:type="dxa"/>
-          </w:tcPr>
-          <w:p>
-            <w:r>
-              <w:t>VARCHAR</w:t>
-            </w:r>
-          </w:p>
-        </w:tc>
-        <w:tc>
-          <w:tcPr>
-            <w:tcW w:w="2266" w:type="dxa"/>
-          </w:tcPr>
-          <w:p>
-            <w:r>
-              <w:t>Mã người dùng (Khóa chính)</w:t>
-            </w:r>
-          </w:p>
-        </w:tc>
-      </w:tr>
-      <w:tr>
-        <w:tc>
-          <w:tcPr>
-            <w:tcW w:w="2265" w:type="dxa"/>
-          </w:tcPr>
-          <w:p>
-            <w:r>
-              <w:t>ma_don_hang</w:t>
-            </w:r>
-          </w:p>
-        </w:tc>
-        <w:tc>
-          <w:tcPr>
-            <w:tcW w:w="2265" w:type="dxa"/>
-          </w:tcPr>
-          <w:p>
-            <w:r>
-              <w:t>VARCHAR</w:t>
-            </w:r>
-          </w:p>
-        </w:tc>
-        <w:tc>
-          <w:tcPr>
-            <w:tcW w:w="2266" w:type="dxa"/>
-          </w:tcPr>
-          <w:p>
-            <w:r>
-              <w:t>Mã đơn hàng (Khóa ngoại liên kết đến bảng DonHang)</w:t>
-            </w:r>
-          </w:p>
-        </w:tc>
-      </w:tr>
-      <w:tr>
-        <w:tc>
-          <w:tcPr>
-            <w:tcW w:w="2265" w:type="dxa"/>
-          </w:tcPr>
-          <w:p>
-            <w:r>
-              <w:t>ho_ten</w:t>
-            </w:r>
-          </w:p>
-        </w:tc>
-        <w:tc>
-          <w:tcPr>
-            <w:tcW w:w="2265" w:type="dxa"/>
-          </w:tcPr>
-          <w:p>
-            <w:r>
-              <w:t>VARCHAR</w:t>
-            </w:r>
-          </w:p>
-        </w:tc>
-        <w:tc>
-          <w:tcPr>
-            <w:tcW w:w="2266" w:type="dxa"/>
-          </w:tcPr>
-          <w:p>
-            <w:r>
-              <w:t>Họ và tên người dùng</w:t>
-            </w:r>
-          </w:p>
-        </w:tc>
-      </w:tr>
-      <w:tr>
-        <w:tc>
-          <w:tcPr>
-            <w:tcW w:w="2265" w:type="dxa"/>
-          </w:tcPr>
-          <w:p>
-            <w:r>
-              <w:t>email</w:t>
-            </w:r>
-          </w:p>
-        </w:tc>
-        <w:tc>
-          <w:tcPr>
-            <w:tcW w:w="2265" w:type="dxa"/>
-          </w:tcPr>
-          <w:p>
-            <w:r>
-              <w:t>VARCHAR</w:t>
-            </w:r>
-          </w:p>
-        </w:tc>
-        <w:tc>
-          <w:tcPr>
-            <w:tcW w:w="2266" w:type="dxa"/>
-          </w:tcPr>
-          <w:p>
-            <w:r>
-              <w:t>Địa chỉ email của người dùng</w:t>
-            </w:r>
-          </w:p>
-        </w:tc>
-      </w:tr>
-      <w:tr>
-        <w:tc>
-          <w:tcPr>
-            <w:tcW w:w="2265" w:type="dxa"/>
-          </w:tcPr>
-          <w:p>
-            <w:r>
-              <w:t>mat_khau</w:t>
-            </w:r>
-          </w:p>
-        </w:tc>
-        <w:tc>
-          <w:tcPr>
-            <w:tcW w:w="2265" w:type="dxa"/>
-          </w:tcPr>
-          <w:p>
-            <w:r>
-              <w:t>VARCHAR</w:t>
-            </w:r>
-          </w:p>
-        </w:tc>
-        <w:tc>
-          <w:tcPr>
-            <w:tcW w:w="2266" w:type="dxa"/>
-          </w:tcPr>
-          <w:p>
-            <w:r>
-              <w:t>Mật khẩu người dùng</w:t>
-            </w:r>
-          </w:p>
-        </w:tc>
-      </w:tr>
-      <w:tr>
-        <w:tc>
-          <w:tcPr>
-            <w:tcW w:w="2265" w:type="dxa"/>
-          </w:tcPr>
-          <w:p>
-            <w:r>
-              <w:t>so_dien_thoai</w:t>
-            </w:r>
-          </w:p>
-        </w:tc>
-        <w:tc>
-          <w:tcPr>
-            <w:tcW w:w="2265" w:type="dxa"/>
-          </w:tcPr>
-          <w:p>
-            <w:r>
-              <w:t>VARCHAR</w:t>
-            </w:r>
-          </w:p>
-        </w:tc>
-        <w:tc>
-          <w:tcPr>
-            <w:tcW w:w="2266" w:type="dxa"/>
-          </w:tcPr>
-          <w:p>
-            <w:r>
-              <w:t>Số điện thoại của người dùng</w:t>
-            </w:r>
-          </w:p>
-        </w:tc>
-      </w:tr>
-      <w:tr>
-        <w:tc>
-          <w:tcPr>
-            <w:tcW w:w="2265" w:type="dxa"/>
-          </w:tcPr>
-          <w:p>
-            <w:r>
-              <w:t>dia_chi</w:t>
-            </w:r>
-          </w:p>
-        </w:tc>
-        <w:tc>
-          <w:tcPr>
-            <w:tcW w:w="2265" w:type="dxa"/>
-          </w:tcPr>
-          <w:p>
-            <w:r>
-              <w:t>VARCHAR</w:t>
-            </w:r>
-          </w:p>
-        </w:tc>
-        <w:tc>
-          <w:tcPr>
-            <w:tcW w:w="2266" w:type="dxa"/>
-          </w:tcPr>
-          <w:p>
-            <w:r>
-              <w:t>Địa chỉ người dùng</w:t>
-            </w:r>
-          </w:p>
-        </w:tc>
-      </w:tr>
-      <w:tr>
-        <w:tc>
-          <w:tcPr>
-            <w:tcW w:w="2265" w:type="dxa"/>
-          </w:tcPr>
-          <w:p>
-            <w:r>
-              <w:t>vai_tro</w:t>
-            </w:r>
-          </w:p>
-        </w:tc>
-        <w:tc>
-          <w:tcPr>
-            <w:tcW w:w="2265" w:type="dxa"/>
-          </w:tcPr>
-          <w:p>
-            <w:r>
-              <w:t>VARCHAR</w:t>
-            </w:r>
-          </w:p>
-        </w:tc>
-        <w:tc>
-          <w:tcPr>
-            <w:tcW w:w="2266" w:type="dxa"/>
-          </w:tcPr>
-          <w:p>
-            <w:r>
-              <w:t>Vai trò của ngườ</w:t>
-            </w:r>
-            <w:r>
-              <w:t>i dùng ( admin, customer</w:t>
-            </w:r>
-            <w:r>
-              <w:t>)</w:t>
-            </w:r>
-          </w:p>
-        </w:tc>
-      </w:tr>
-    </w:tbl>
-    <w:p/>
-    <w:p>
-      <w:r>
-        <w:rPr>
-          <w:lang w:val="vi-VN"/>
-        </w:rPr>
-        <w:t>Collection</w:t>
-      </w:r>
-      <w:r>
-        <w:t xml:space="preserve"> hãng sản xuất</w:t>
-      </w:r>
-    </w:p>
-    <w:tbl>
-      <w:tblPr>
-        <w:tblStyle w:val="TableGrid"/>
-        <w:tblW w:w="0" w:type="auto"/>
-        <w:tblLook w:val="04A0" w:firstRow="1" w:lastRow="0" w:firstColumn="1" w:lastColumn="0" w:noHBand="0" w:noVBand="1"/>
-      </w:tblPr>
-      <w:tblGrid>
-        <w:gridCol w:w="2265"/>
-        <w:gridCol w:w="2265"/>
-        <w:gridCol w:w="2266"/>
-      </w:tblGrid>
-      <w:tr>
-        <w:tc>
-          <w:tcPr>
-            <w:tcW w:w="2265" w:type="dxa"/>
-          </w:tcPr>
-          <w:p>
-            <w:r>
+            <w:pPr>
+              <w:pStyle w:val="Heading4"/>
+              <w:numPr>
+                <w:ilvl w:val="0"/>
+                <w:numId w:val="0"/>
+              </w:numPr>
+              <w:outlineLvl w:val="3"/>
               <w:rPr>
-                <w:rFonts w:cs="Times New Roman"/>
-                <w:szCs w:val="26"/>
+                <w:lang w:val="vi-VN"/>
               </w:rPr>
-              <w:t>Tên thuộc tính</w:t>
-            </w:r>
-          </w:p>
-        </w:tc>
-        <w:tc>
-          <w:tcPr>
-            <w:tcW w:w="2265" w:type="dxa"/>
-          </w:tcPr>
-          <w:p>
-            <w:r>
-              <w:rPr>
-                <w:rFonts w:cs="Times New Roman"/>
-                <w:szCs w:val="26"/>
-              </w:rPr>
-              <w:t>Kiểu dữ liệu</w:t>
-            </w:r>
-          </w:p>
-        </w:tc>
-        <w:tc>
-          <w:tcPr>
-            <w:tcW w:w="2266" w:type="dxa"/>
-          </w:tcPr>
-          <w:p>
-            <w:r>
-              <w:rPr>
-                <w:rFonts w:cs="Times New Roman"/>
-                <w:szCs w:val="26"/>
-              </w:rPr>
-              <w:t>Mô tả</w:t>
-            </w:r>
-          </w:p>
-        </w:tc>
-      </w:tr>
-      <w:tr>
-        <w:tc>
-          <w:tcPr>
-            <w:tcW w:w="2265" w:type="dxa"/>
-          </w:tcPr>
-          <w:p>
-            <w:r>
-              <w:t>ma_hang_sx</w:t>
-            </w:r>
-          </w:p>
-        </w:tc>
-        <w:tc>
-          <w:tcPr>
-            <w:tcW w:w="2265" w:type="dxa"/>
-          </w:tcPr>
-          <w:p>
-            <w:r>
-              <w:t>VARCHAR</w:t>
-            </w:r>
+            </w:pPr>
           </w:p>
         </w:tc>
         <w:tc>
@@ -13376,67 +13316,83 @@
           </w:tcPr>
           <w:p>
             <w:pPr>
+              <w:pStyle w:val="Heading4"/>
+              <w:numPr>
+                <w:ilvl w:val="0"/>
+                <w:numId w:val="0"/>
+              </w:numPr>
+              <w:outlineLvl w:val="3"/>
               <w:rPr>
                 <w:lang w:val="vi-VN"/>
               </w:rPr>
             </w:pPr>
-            <w:r>
-              <w:t>Mã hãng sản xuất</w:t>
-            </w:r>
-          </w:p>
-        </w:tc>
-      </w:tr>
-      <w:tr>
-        <w:tc>
-          <w:tcPr>
-            <w:tcW w:w="2265" w:type="dxa"/>
-          </w:tcPr>
-          <w:p>
-            <w:r>
-              <w:t>Ten_hang_sx</w:t>
-            </w:r>
-          </w:p>
-        </w:tc>
-        <w:tc>
-          <w:tcPr>
-            <w:tcW w:w="2265" w:type="dxa"/>
-          </w:tcPr>
-          <w:p>
-            <w:r>
-              <w:t>VARCHAR</w:t>
-            </w:r>
-          </w:p>
-        </w:tc>
-        <w:tc>
-          <w:tcPr>
-            <w:tcW w:w="2266" w:type="dxa"/>
-          </w:tcPr>
-          <w:p>
-            <w:pPr>
-              <w:rPr>
-                <w:lang w:val="vi-VN"/>
-              </w:rPr>
-            </w:pPr>
-            <w:r>
-              <w:rPr>
-                <w:lang w:val="vi-VN"/>
-              </w:rPr>
-              <w:t>Tên hãng sản xuất</w:t>
-            </w:r>
           </w:p>
         </w:tc>
       </w:tr>
     </w:tbl>
     <w:p>
       <w:pPr>
+        <w:pStyle w:val="Heading4"/>
+        <w:numPr>
+          <w:ilvl w:val="0"/>
+          <w:numId w:val="0"/>
+        </w:numPr>
+      </w:pPr>
+    </w:p>
+    <w:p>
+      <w:pPr>
+        <w:pStyle w:val="Heading4"/>
+        <w:numPr>
+          <w:ilvl w:val="0"/>
+          <w:numId w:val="0"/>
+        </w:numPr>
+      </w:pPr>
+      <w:bookmarkStart w:id="68" w:name="_GoBack"/>
+      <w:bookmarkEnd w:id="68"/>
+    </w:p>
+    <w:p>
+      <w:pPr>
+        <w:pStyle w:val="Heading1"/>
+        <w:ind w:left="431" w:hanging="431"/>
+      </w:pPr>
+      <w:bookmarkStart w:id="69" w:name="_Toc183954433"/>
+      <w:r>
+        <w:t>KẾT QUẢ NGHIÊN CỨU</w:t>
+      </w:r>
+      <w:bookmarkEnd w:id="69"/>
+    </w:p>
+    <w:p>
+      <w:pPr>
+        <w:pStyle w:val="Heading2"/>
+        <w:ind w:left="578" w:hanging="578"/>
+      </w:pPr>
+      <w:bookmarkStart w:id="70" w:name="_Toc183954434"/>
+      <w:r>
+        <w:t>Bộ dữ liệu thử nghiệm</w:t>
+      </w:r>
+      <w:bookmarkEnd w:id="70"/>
+    </w:p>
+    <w:p>
+      <w:pPr>
+        <w:pStyle w:val="Heading2"/>
+        <w:ind w:left="578" w:hanging="578"/>
+      </w:pPr>
+      <w:bookmarkStart w:id="71" w:name="_Toc183954435"/>
+      <w:r>
+        <w:t>Kết quả thực nghiệm</w:t>
+      </w:r>
+      <w:bookmarkEnd w:id="71"/>
+    </w:p>
+    <w:p>
+      <w:pPr>
         <w:pStyle w:val="Heading3"/>
       </w:pPr>
-      <w:bookmarkStart w:id="69" w:name="_Toc183954432"/>
-      <w:r>
-        <w:lastRenderedPageBreak/>
+      <w:bookmarkStart w:id="72" w:name="_Toc183954436"/>
+      <w:bookmarkStart w:id="73" w:name="_Toc183954432"/>
+      <w:r>
         <w:t>Giao diệ</w:t>
       </w:r>
-      <w:bookmarkEnd w:id="69"/>
+      <w:bookmarkEnd w:id="73"/>
       <w:r>
         <w:t>n</w:t>
       </w:r>
@@ -13450,8 +13406,9 @@
         <w:rPr>
           <w:noProof/>
         </w:rPr>
+        <w:lastRenderedPageBreak/>
         <w:drawing>
-          <wp:inline distT="0" distB="0" distL="0" distR="0" wp14:anchorId="28ECD165" wp14:editId="7E7643A4">
+          <wp:inline distT="0" distB="0" distL="0" distR="0" wp14:anchorId="3BBCBF02" wp14:editId="52F8885E">
             <wp:extent cx="4530725" cy="7696200"/>
             <wp:effectExtent l="0" t="0" r="3175" b="0"/>
             <wp:docPr id="5" name="Picture 5"/>
@@ -13510,53 +13467,19 @@
           <w:szCs w:val="32"/>
         </w:rPr>
       </w:pPr>
-      <w:bookmarkStart w:id="70" w:name="_Toc183954433"/>
       <w:r>
         <w:br w:type="page"/>
       </w:r>
     </w:p>
     <w:p>
       <w:pPr>
-        <w:pStyle w:val="Heading1"/>
-        <w:ind w:left="431" w:hanging="431"/>
+        <w:pStyle w:val="Heading3"/>
       </w:pPr>
       <w:r>
         <w:lastRenderedPageBreak/>
-        <w:t>KẾT QUẢ NGHIÊN CỨU</w:t>
-      </w:r>
-      <w:bookmarkEnd w:id="70"/>
-    </w:p>
-    <w:p>
-      <w:pPr>
-        <w:pStyle w:val="Heading2"/>
-        <w:ind w:left="578" w:hanging="578"/>
-      </w:pPr>
-      <w:bookmarkStart w:id="71" w:name="_Toc183954434"/>
-      <w:r>
-        <w:t>Bộ dữ liệu thử nghiệm</w:t>
-      </w:r>
-      <w:bookmarkEnd w:id="71"/>
-    </w:p>
-    <w:p>
-      <w:pPr>
-        <w:pStyle w:val="Heading2"/>
-        <w:ind w:left="578" w:hanging="578"/>
-      </w:pPr>
-      <w:bookmarkStart w:id="72" w:name="_Toc183954435"/>
-      <w:r>
-        <w:t>Kết quả thực nghiệm</w:t>
+        <w:t>Chức năng …</w:t>
       </w:r>
       <w:bookmarkEnd w:id="72"/>
-    </w:p>
-    <w:p>
-      <w:pPr>
-        <w:pStyle w:val="Heading3"/>
-      </w:pPr>
-      <w:bookmarkStart w:id="73" w:name="_Toc183954436"/>
-      <w:r>
-        <w:t>Chức năng …</w:t>
-      </w:r>
-      <w:bookmarkEnd w:id="73"/>
     </w:p>
     <w:p>
       <w:pPr>
@@ -17006,7 +16929,7 @@
 </file>
 
 <file path=customXml/itemProps1.xml><?xml version="1.0" encoding="utf-8"?>
-<ds:datastoreItem xmlns:ds="http://schemas.openxmlformats.org/officeDocument/2006/customXml" ds:itemID="{2CFD1426-2796-48B0-BF01-B798519D68A7}">
+<ds:datastoreItem xmlns:ds="http://schemas.openxmlformats.org/officeDocument/2006/customXml" ds:itemID="{A6315FE8-32CB-4127-89AE-D51E44DF43D4}">
   <ds:schemaRefs>
     <ds:schemaRef ds:uri="http://schemas.openxmlformats.org/officeDocument/2006/bibliography"/>
   </ds:schemaRefs>

</xml_diff>